<commit_message>
update CHAPTER IV.docx, add ocr_test.py
</commit_message>
<xml_diff>
--- a/docs/CHAPTER IV.docx
+++ b/docs/CHAPTER IV.docx
@@ -40,45 +40,532 @@
     </w:p>
     <w:p>
       <w:pPr>
-        <w:jc w:val="center"/>
         <w:rPr>
           <w:rFonts w:ascii="Arial" w:hAnsi="Arial" w:cs="Arial"/>
           <w:b/>
           <w:bCs/>
+        </w:rPr>
+      </w:pPr>
+      <w:r>
+        <w:rPr>
+          <w:rFonts w:ascii="Arial" w:hAnsi="Arial" w:cs="Arial"/>
+          <w:b/>
+          <w:bCs/>
+        </w:rPr>
+        <w:t xml:space="preserve">4.1 </w:t>
+      </w:r>
+      <w:r>
+        <w:rPr>
+          <w:rFonts w:ascii="Arial" w:hAnsi="Arial" w:cs="Arial"/>
+          <w:b/>
+          <w:bCs/>
+        </w:rPr>
+        <w:t>The Developed System</w:t>
+      </w:r>
+    </w:p>
+    <w:p>
+      <w:pPr>
+        <w:jc w:val="both"/>
+        <w:rPr>
+          <w:rFonts w:ascii="Arial" w:hAnsi="Arial" w:cs="Arial"/>
+        </w:rPr>
+      </w:pPr>
+      <w:r>
+        <w:rPr>
+          <w:rFonts w:ascii="Arial" w:hAnsi="Arial" w:cs="Arial"/>
+          <w:b/>
+          <w:bCs/>
+        </w:rPr>
+        <w:tab/>
+      </w:r>
+      <w:r>
+        <w:rPr>
+          <w:rFonts w:ascii="Arial" w:hAnsi="Arial" w:cs="Arial"/>
+        </w:rPr>
+        <w:t xml:space="preserve">In response to the growing need for accessible, efficient parking solutions for persons with disabilities (PWD), </w:t>
+      </w:r>
+      <w:r>
+        <w:rPr>
+          <w:rFonts w:ascii="Arial" w:hAnsi="Arial" w:cs="Arial"/>
+        </w:rPr>
+        <w:t>the proponents</w:t>
+      </w:r>
+      <w:r>
+        <w:rPr>
+          <w:rFonts w:ascii="Arial" w:hAnsi="Arial" w:cs="Arial"/>
+        </w:rPr>
+        <w:t xml:space="preserve"> developed a microcontroller-based Parking Assistance System that leverages state</w:t>
+      </w:r>
+      <w:r>
+        <w:rPr>
+          <w:rFonts w:ascii="Cambria Math" w:hAnsi="Cambria Math" w:cs="Cambria Math"/>
+        </w:rPr>
+        <w:t>‑</w:t>
+      </w:r>
+      <w:r>
+        <w:rPr>
+          <w:rFonts w:ascii="Arial" w:hAnsi="Arial" w:cs="Arial"/>
+        </w:rPr>
+        <w:t>of</w:t>
+      </w:r>
+      <w:r>
+        <w:rPr>
+          <w:rFonts w:ascii="Cambria Math" w:hAnsi="Cambria Math" w:cs="Cambria Math"/>
+        </w:rPr>
+        <w:t>‑</w:t>
+      </w:r>
+      <w:r>
+        <w:rPr>
+          <w:rFonts w:ascii="Arial" w:hAnsi="Arial" w:cs="Arial"/>
+        </w:rPr>
+        <w:t>the</w:t>
+      </w:r>
+      <w:r>
+        <w:rPr>
+          <w:rFonts w:ascii="Cambria Math" w:hAnsi="Cambria Math" w:cs="Cambria Math"/>
+        </w:rPr>
+        <w:t>‑</w:t>
+      </w:r>
+      <w:r>
+        <w:rPr>
+          <w:rFonts w:ascii="Arial" w:hAnsi="Arial" w:cs="Arial"/>
+        </w:rPr>
+        <w:t>art computer vision techniques to fully automate barrier access. At its core, the system integrates a high</w:t>
+      </w:r>
+      <w:r>
+        <w:rPr>
+          <w:rFonts w:ascii="Cambria Math" w:hAnsi="Cambria Math" w:cs="Cambria Math"/>
+        </w:rPr>
+        <w:t>‑</w:t>
+      </w:r>
+      <w:r>
+        <w:rPr>
+          <w:rFonts w:ascii="Arial" w:hAnsi="Arial" w:cs="Arial"/>
+        </w:rPr>
+        <w:t>resolution camera mounted at the vehicle entry point, a microcontroller unit (MCU) for real</w:t>
+      </w:r>
+      <w:r>
+        <w:rPr>
+          <w:rFonts w:ascii="Cambria Math" w:hAnsi="Cambria Math" w:cs="Cambria Math"/>
+        </w:rPr>
+        <w:t>‑</w:t>
+      </w:r>
+      <w:r>
+        <w:rPr>
+          <w:rFonts w:ascii="Arial" w:hAnsi="Arial" w:cs="Arial"/>
+        </w:rPr>
+        <w:t>time control, and a barrier actuator mechanism</w:t>
+      </w:r>
+      <w:r>
+        <w:rPr>
+          <w:rFonts w:ascii="Arial" w:hAnsi="Arial" w:cs="Arial"/>
+        </w:rPr>
+        <w:t xml:space="preserve"> that uses stepper motors</w:t>
+      </w:r>
+      <w:r>
+        <w:rPr>
+          <w:rFonts w:ascii="Arial" w:hAnsi="Arial" w:cs="Arial"/>
+        </w:rPr>
+        <w:t xml:space="preserve"> to physically open and close the gate. Image frames are continuously analyzed by a YOLOv8 neural network model for rapid, robust detection of license plates under varied lighting and weather conditions; once a plate is localized, the cropped region is passed to the </w:t>
+      </w:r>
+      <w:proofErr w:type="spellStart"/>
+      <w:r>
+        <w:rPr>
+          <w:rFonts w:ascii="Arial" w:hAnsi="Arial" w:cs="Arial"/>
+        </w:rPr>
+        <w:t>EasyOCR</w:t>
+      </w:r>
+      <w:proofErr w:type="spellEnd"/>
+      <w:r>
+        <w:rPr>
+          <w:rFonts w:ascii="Arial" w:hAnsi="Arial" w:cs="Arial"/>
+        </w:rPr>
+        <w:t xml:space="preserve"> engine for accurate alphanumeric extraction. The recognized plate text is then cross</w:t>
+      </w:r>
+      <w:r>
+        <w:rPr>
+          <w:rFonts w:ascii="Cambria Math" w:hAnsi="Cambria Math" w:cs="Cambria Math"/>
+        </w:rPr>
+        <w:t>‑</w:t>
+      </w:r>
+      <w:r>
+        <w:rPr>
+          <w:rFonts w:ascii="Arial" w:hAnsi="Arial" w:cs="Arial"/>
+        </w:rPr>
+        <w:t>referenced with an onboard relational database to verify PWD eligibility and assign the correct parking slot. Upon successful validation, the MCU triggers the barrier motor to lift, grants access to the assigned slot, and updates the system dashboard</w:t>
+      </w:r>
+      <w:r>
+        <w:rPr>
+          <w:rFonts w:ascii="Arial" w:hAnsi="Arial" w:cs="Arial"/>
+        </w:rPr>
+        <w:t>. The system also</w:t>
+      </w:r>
+      <w:r>
+        <w:rPr>
+          <w:rFonts w:ascii="Arial" w:hAnsi="Arial" w:cs="Arial"/>
+        </w:rPr>
+        <w:t xml:space="preserve"> features a user</w:t>
+      </w:r>
+      <w:r>
+        <w:rPr>
+          <w:rFonts w:ascii="Cambria Math" w:hAnsi="Cambria Math" w:cs="Cambria Math"/>
+        </w:rPr>
+        <w:t>‑</w:t>
+      </w:r>
+      <w:r>
+        <w:rPr>
+          <w:rFonts w:ascii="Arial" w:hAnsi="Arial" w:cs="Arial"/>
+        </w:rPr>
+        <w:t xml:space="preserve">friendly interface for administrators to monitor occupancy </w:t>
+      </w:r>
+      <w:r>
+        <w:rPr>
+          <w:rFonts w:ascii="Arial" w:hAnsi="Arial" w:cs="Arial"/>
+        </w:rPr>
+        <w:t xml:space="preserve">and </w:t>
+      </w:r>
+      <w:r>
+        <w:rPr>
+          <w:rFonts w:ascii="Arial" w:hAnsi="Arial" w:cs="Arial"/>
+        </w:rPr>
+        <w:t>manage PWD registrations. During development, rigorous unit and integration testing ensured sub</w:t>
+      </w:r>
+      <w:r>
+        <w:rPr>
+          <w:rFonts w:ascii="Cambria Math" w:hAnsi="Cambria Math" w:cs="Cambria Math"/>
+        </w:rPr>
+        <w:t>‑</w:t>
+      </w:r>
+      <w:r>
+        <w:rPr>
+          <w:rFonts w:ascii="Arial" w:hAnsi="Arial" w:cs="Arial"/>
+        </w:rPr>
+        <w:t>second plate recognition accuracy exceeding 95%, while end</w:t>
+      </w:r>
+      <w:r>
+        <w:rPr>
+          <w:rFonts w:ascii="Cambria Math" w:hAnsi="Cambria Math" w:cs="Cambria Math"/>
+        </w:rPr>
+        <w:t>‑</w:t>
+      </w:r>
+      <w:r>
+        <w:rPr>
+          <w:rFonts w:ascii="Arial" w:hAnsi="Arial" w:cs="Arial"/>
+        </w:rPr>
+        <w:t>to</w:t>
+      </w:r>
+      <w:r>
+        <w:rPr>
+          <w:rFonts w:ascii="Cambria Math" w:hAnsi="Cambria Math" w:cs="Cambria Math"/>
+        </w:rPr>
+        <w:t>‑</w:t>
+      </w:r>
+      <w:r>
+        <w:rPr>
+          <w:rFonts w:ascii="Arial" w:hAnsi="Arial" w:cs="Arial"/>
+        </w:rPr>
+        <w:t>end trials in simulated and real traffic scenarios validated system reliability, safety interlocks, and compliance with accessibility regulations. Together, these components form a cohesive, scalable solution designed to streamline PWD parking, reduce human intervention, and promote independence through the seamless fusion of machine vision and embedded control technologies.</w:t>
+      </w:r>
+    </w:p>
+    <w:p>
+      <w:pPr>
+        <w:rPr>
+          <w:rFonts w:ascii="Arial" w:hAnsi="Arial" w:cs="Arial"/>
+          <w:b/>
+          <w:bCs/>
+        </w:rPr>
+      </w:pPr>
+      <w:r>
+        <w:rPr>
+          <w:rFonts w:ascii="Arial" w:hAnsi="Arial" w:cs="Arial"/>
+          <w:b/>
+          <w:bCs/>
+        </w:rPr>
+        <w:t>4.1.1 Hardware</w:t>
+      </w:r>
+    </w:p>
+    <w:p>
+      <w:pPr>
+        <w:jc w:val="center"/>
+        <w:rPr>
+          <w:rFonts w:ascii="Arial" w:hAnsi="Arial" w:cs="Arial"/>
+          <w:b/>
+          <w:bCs/>
+        </w:rPr>
+      </w:pPr>
+      <w:r>
+        <w:rPr>
+          <w:rFonts w:ascii="Arial" w:hAnsi="Arial" w:cs="Arial"/>
+          <w:b/>
+          <w:bCs/>
+          <w:noProof/>
+        </w:rPr>
+        <w:drawing>
+          <wp:inline distT="0" distB="0" distL="0" distR="0" wp14:anchorId="1BC5D4C6" wp14:editId="63EA7272">
+            <wp:extent cx="2914015" cy="3124200"/>
+            <wp:effectExtent l="0" t="0" r="635" b="0"/>
+            <wp:docPr id="810592854" name="Picture 6"/>
+            <wp:cNvGraphicFramePr>
+              <a:graphicFrameLocks xmlns:a="http://schemas.openxmlformats.org/drawingml/2006/main" noChangeAspect="1"/>
+            </wp:cNvGraphicFramePr>
+            <a:graphic xmlns:a="http://schemas.openxmlformats.org/drawingml/2006/main">
+              <a:graphicData uri="http://schemas.openxmlformats.org/drawingml/2006/picture">
+                <pic:pic xmlns:pic="http://schemas.openxmlformats.org/drawingml/2006/picture">
+                  <pic:nvPicPr>
+                    <pic:cNvPr id="0" name="Picture 4"/>
+                    <pic:cNvPicPr>
+                      <a:picLocks noChangeAspect="1" noChangeArrowheads="1"/>
+                    </pic:cNvPicPr>
+                  </pic:nvPicPr>
+                  <pic:blipFill rotWithShape="1">
+                    <a:blip r:embed="rId4">
+                      <a:extLst>
+                        <a:ext uri="{28A0092B-C50C-407E-A947-70E740481C1C}">
+                          <a14:useLocalDpi xmlns:a14="http://schemas.microsoft.com/office/drawing/2010/main" val="0"/>
+                        </a:ext>
+                      </a:extLst>
+                    </a:blip>
+                    <a:srcRect t="13509" b="6205"/>
+                    <a:stretch/>
+                  </pic:blipFill>
+                  <pic:spPr bwMode="auto">
+                    <a:xfrm>
+                      <a:off x="0" y="0"/>
+                      <a:ext cx="2919931" cy="3130543"/>
+                    </a:xfrm>
+                    <a:prstGeom prst="rect">
+                      <a:avLst/>
+                    </a:prstGeom>
+                    <a:noFill/>
+                    <a:ln>
+                      <a:noFill/>
+                    </a:ln>
+                    <a:extLst>
+                      <a:ext uri="{53640926-AAD7-44D8-BBD7-CCE9431645EC}">
+                        <a14:shadowObscured xmlns:a14="http://schemas.microsoft.com/office/drawing/2010/main"/>
+                      </a:ext>
+                    </a:extLst>
+                  </pic:spPr>
+                </pic:pic>
+              </a:graphicData>
+            </a:graphic>
+          </wp:inline>
+        </w:drawing>
+      </w:r>
+    </w:p>
+    <w:p>
+      <w:pPr>
+        <w:jc w:val="center"/>
+        <w:rPr>
+          <w:rFonts w:ascii="Arial" w:hAnsi="Arial" w:cs="Arial"/>
+          <w:sz w:val="20"/>
+          <w:szCs w:val="20"/>
+        </w:rPr>
+      </w:pPr>
+      <w:r>
+        <w:rPr>
+          <w:rFonts w:ascii="Arial" w:hAnsi="Arial" w:cs="Arial"/>
+          <w:sz w:val="20"/>
+          <w:szCs w:val="20"/>
+        </w:rPr>
+        <w:t>Figure #: Arduino Microcontroller</w:t>
+      </w:r>
+    </w:p>
+    <w:p>
+      <w:pPr>
+        <w:ind w:firstLine="720"/>
+        <w:jc w:val="both"/>
+        <w:rPr>
+          <w:rFonts w:ascii="Arial" w:hAnsi="Arial" w:cs="Arial"/>
+        </w:rPr>
+      </w:pPr>
+      <w:r>
+        <w:rPr>
+          <w:rFonts w:ascii="Arial" w:hAnsi="Arial" w:cs="Arial"/>
+        </w:rPr>
+        <w:lastRenderedPageBreak/>
+        <w:t xml:space="preserve">Figure # shows the connection of the Arduino Uno board to </w:t>
+      </w:r>
+      <w:r>
+        <w:rPr>
+          <w:rFonts w:ascii="Arial" w:hAnsi="Arial" w:cs="Arial"/>
+        </w:rPr>
+        <w:t>both the computer and</w:t>
+      </w:r>
+      <w:r>
+        <w:rPr>
+          <w:rFonts w:ascii="Arial" w:hAnsi="Arial" w:cs="Arial"/>
+        </w:rPr>
+        <w:t xml:space="preserve"> </w:t>
+      </w:r>
+      <w:r>
+        <w:rPr>
+          <w:rFonts w:ascii="Arial" w:hAnsi="Arial" w:cs="Arial"/>
+        </w:rPr>
+        <w:t xml:space="preserve">the </w:t>
+      </w:r>
+      <w:r>
+        <w:rPr>
+          <w:rFonts w:ascii="Arial" w:hAnsi="Arial" w:cs="Arial"/>
+        </w:rPr>
+        <w:t>stepper motor driver. It is wired to specific pins, allowing precise control over the stepper motor’s rotation and direction.</w:t>
+      </w:r>
+      <w:r>
+        <w:rPr>
+          <w:rFonts w:ascii="Arial" w:hAnsi="Arial" w:cs="Arial"/>
+        </w:rPr>
+        <w:t xml:space="preserve"> The Arduino microcontroller is set and configured as an event listener. This means that it will only process and actuate specific functions if it receives a serial signal from the main computer that runs the computer vision algorithm. The connection between the computer and microcontroller is through the Universal Serial Bus (USB).</w:t>
+      </w:r>
+    </w:p>
+    <w:p>
+      <w:pPr>
+        <w:ind w:firstLine="720"/>
+        <w:jc w:val="both"/>
+        <w:rPr>
+          <w:rFonts w:ascii="Arial" w:hAnsi="Arial" w:cs="Arial"/>
         </w:rPr>
       </w:pPr>
     </w:p>
     <w:p>
       <w:pPr>
-        <w:rPr>
-          <w:rFonts w:ascii="Arial" w:hAnsi="Arial" w:cs="Arial"/>
-          <w:b/>
-          <w:bCs/>
+        <w:ind w:firstLine="720"/>
+        <w:jc w:val="center"/>
+        <w:rPr>
+          <w:rFonts w:ascii="Arial" w:hAnsi="Arial" w:cs="Arial"/>
         </w:rPr>
       </w:pPr>
       <w:r>
         <w:rPr>
           <w:rFonts w:ascii="Arial" w:hAnsi="Arial" w:cs="Arial"/>
-          <w:b/>
-          <w:bCs/>
-        </w:rPr>
-        <w:t xml:space="preserve">4.1 </w:t>
-      </w:r>
-      <w:r>
-        <w:rPr>
-          <w:rFonts w:ascii="Arial" w:hAnsi="Arial" w:cs="Arial"/>
-          <w:b/>
-          <w:bCs/>
-        </w:rPr>
-        <w:t>The Developed System</w:t>
+          <w:noProof/>
+        </w:rPr>
+        <w:drawing>
+          <wp:inline distT="0" distB="0" distL="0" distR="0" wp14:anchorId="13224171" wp14:editId="767C2B30">
+            <wp:extent cx="3504553" cy="3688080"/>
+            <wp:effectExtent l="0" t="0" r="1270" b="7620"/>
+            <wp:docPr id="1272038522" name="Picture 8"/>
+            <wp:cNvGraphicFramePr>
+              <a:graphicFrameLocks xmlns:a="http://schemas.openxmlformats.org/drawingml/2006/main" noChangeAspect="1"/>
+            </wp:cNvGraphicFramePr>
+            <a:graphic xmlns:a="http://schemas.openxmlformats.org/drawingml/2006/main">
+              <a:graphicData uri="http://schemas.openxmlformats.org/drawingml/2006/picture">
+                <pic:pic xmlns:pic="http://schemas.openxmlformats.org/drawingml/2006/picture">
+                  <pic:nvPicPr>
+                    <pic:cNvPr id="0" name="Picture 5"/>
+                    <pic:cNvPicPr>
+                      <a:picLocks noChangeAspect="1" noChangeArrowheads="1"/>
+                    </pic:cNvPicPr>
+                  </pic:nvPicPr>
+                  <pic:blipFill rotWithShape="1">
+                    <a:blip r:embed="rId5">
+                      <a:extLst>
+                        <a:ext uri="{28A0092B-C50C-407E-A947-70E740481C1C}">
+                          <a14:useLocalDpi xmlns:a14="http://schemas.microsoft.com/office/drawing/2010/main" val="0"/>
+                        </a:ext>
+                      </a:extLst>
+                    </a:blip>
+                    <a:srcRect t="15793" b="5401"/>
+                    <a:stretch/>
+                  </pic:blipFill>
+                  <pic:spPr bwMode="auto">
+                    <a:xfrm>
+                      <a:off x="0" y="0"/>
+                      <a:ext cx="3509363" cy="3693142"/>
+                    </a:xfrm>
+                    <a:prstGeom prst="rect">
+                      <a:avLst/>
+                    </a:prstGeom>
+                    <a:noFill/>
+                    <a:ln>
+                      <a:noFill/>
+                    </a:ln>
+                    <a:extLst>
+                      <a:ext uri="{53640926-AAD7-44D8-BBD7-CCE9431645EC}">
+                        <a14:shadowObscured xmlns:a14="http://schemas.microsoft.com/office/drawing/2010/main"/>
+                      </a:ext>
+                    </a:extLst>
+                  </pic:spPr>
+                </pic:pic>
+              </a:graphicData>
+            </a:graphic>
+          </wp:inline>
+        </w:drawing>
       </w:r>
     </w:p>
     <w:p>
       <w:pPr>
-        <w:rPr>
-          <w:rFonts w:ascii="Arial" w:hAnsi="Arial" w:cs="Arial"/>
-          <w:b/>
-          <w:bCs/>
+        <w:ind w:firstLine="720"/>
+        <w:jc w:val="center"/>
+        <w:rPr>
+          <w:rFonts w:ascii="Arial" w:hAnsi="Arial" w:cs="Arial"/>
+          <w:sz w:val="20"/>
+          <w:szCs w:val="20"/>
+        </w:rPr>
+      </w:pPr>
+      <w:r>
+        <w:rPr>
+          <w:rFonts w:ascii="Arial" w:hAnsi="Arial" w:cs="Arial"/>
+          <w:sz w:val="20"/>
+          <w:szCs w:val="20"/>
+        </w:rPr>
+        <w:t>Figure #: Motor Drivers and Stepper Motors</w:t>
+      </w:r>
+    </w:p>
+    <w:p>
+      <w:pPr>
+        <w:ind w:firstLine="720"/>
+        <w:jc w:val="both"/>
+        <w:rPr>
+          <w:rFonts w:ascii="Arial" w:hAnsi="Arial" w:cs="Arial"/>
+        </w:rPr>
+      </w:pPr>
+      <w:r>
+        <w:rPr>
+          <w:rFonts w:ascii="Arial" w:hAnsi="Arial" w:cs="Arial"/>
+        </w:rPr>
+        <w:t xml:space="preserve">Figure </w:t>
+      </w:r>
+      <w:r>
+        <w:rPr>
+          <w:rFonts w:ascii="Arial" w:hAnsi="Arial" w:cs="Arial"/>
+        </w:rPr>
+        <w:t>#</w:t>
+      </w:r>
+      <w:r>
+        <w:rPr>
+          <w:rFonts w:ascii="Arial" w:hAnsi="Arial" w:cs="Arial"/>
+        </w:rPr>
+        <w:t xml:space="preserve"> shows the connection between motor drivers and stepper motors, which are interfaced with an Arduino Uno to control the rotation of the motors by 90 degrees, simulating the motion of a parking barrier. The system utilizes micro</w:t>
+      </w:r>
+      <w:r>
+        <w:rPr>
+          <w:rFonts w:ascii="Arial" w:hAnsi="Arial" w:cs="Arial"/>
+        </w:rPr>
+        <w:t>-</w:t>
+      </w:r>
+      <w:r>
+        <w:rPr>
+          <w:rFonts w:ascii="Arial" w:hAnsi="Arial" w:cs="Arial"/>
+        </w:rPr>
+        <w:t>stepping motor drivers</w:t>
+      </w:r>
+      <w:r>
+        <w:rPr>
+          <w:rFonts w:ascii="Arial" w:hAnsi="Arial" w:cs="Arial"/>
+        </w:rPr>
+        <w:t xml:space="preserve">, </w:t>
+      </w:r>
+      <w:r>
+        <w:rPr>
+          <w:rFonts w:ascii="Arial" w:hAnsi="Arial" w:cs="Arial"/>
+        </w:rPr>
+        <w:t>each connected to a stepper motor through a series of color-coded wires for power, ground, pulse, and direction signals. The Arduino serves as the central controller, programmed to wait for a serial communication signal before initiating the actuation of the motors. Upon receiving the signal, the Arduino sends control pulses to the drivers, causing the stepper motors to rotate precisely by 90 degrees, thereby replicating the lifting or lowering movement of a barrier gate. This setup demonstrates a foundational implementation in mechatronics systems where accurate and controlled motor motion is required based on serial input triggers.</w:t>
+      </w:r>
+    </w:p>
+    <w:p>
+      <w:pPr>
+        <w:rPr>
+          <w:rFonts w:ascii="Arial" w:hAnsi="Arial" w:cs="Arial"/>
         </w:rPr>
       </w:pPr>
     </w:p>
@@ -86,25 +573,6 @@
       <w:pPr>
         <w:rPr>
           <w:rFonts w:ascii="Arial" w:hAnsi="Arial" w:cs="Arial"/>
-          <w:b/>
-          <w:bCs/>
-        </w:rPr>
-      </w:pPr>
-      <w:r>
-        <w:rPr>
-          <w:rFonts w:ascii="Arial" w:hAnsi="Arial" w:cs="Arial"/>
-          <w:b/>
-          <w:bCs/>
-        </w:rPr>
-        <w:t>4.1.1 Hardware</w:t>
-      </w:r>
-    </w:p>
-    <w:p>
-      <w:pPr>
-        <w:rPr>
-          <w:rFonts w:ascii="Arial" w:hAnsi="Arial" w:cs="Arial"/>
-          <w:b/>
-          <w:bCs/>
         </w:rPr>
       </w:pPr>
     </w:p>
@@ -112,6 +580,13 @@
       <w:pPr>
         <w:rPr>
           <w:rFonts w:ascii="Arial" w:hAnsi="Arial" w:cs="Arial"/>
+        </w:rPr>
+      </w:pPr>
+    </w:p>
+    <w:p>
+      <w:pPr>
+        <w:rPr>
+          <w:rFonts w:ascii="Arial" w:hAnsi="Arial" w:cs="Arial"/>
           <w:b/>
           <w:bCs/>
         </w:rPr>
@@ -122,6 +597,7 @@
           <w:b/>
           <w:bCs/>
         </w:rPr>
+        <w:lastRenderedPageBreak/>
         <w:t>4.1.2 Software</w:t>
       </w:r>
     </w:p>
@@ -160,6 +636,7 @@
       <w:r>
         <w:rPr>
           <w:rFonts w:ascii="Arial" w:hAnsi="Arial" w:cs="Arial"/>
+          <w:noProof/>
         </w:rPr>
         <w:drawing>
           <wp:inline distT="0" distB="0" distL="0" distR="0" wp14:anchorId="7966CD70" wp14:editId="2C956CFC">
@@ -177,7 +654,7 @@
                     <pic:cNvPicPr/>
                   </pic:nvPicPr>
                   <pic:blipFill>
-                    <a:blip r:embed="rId4"/>
+                    <a:blip r:embed="rId6"/>
                     <a:stretch>
                       <a:fillRect/>
                     </a:stretch>
@@ -260,7 +737,47 @@
         <w:rPr>
           <w:rFonts w:ascii="Arial" w:hAnsi="Arial" w:cs="Arial"/>
         </w:rPr>
-        <w:t xml:space="preserve">isplays the main page of the Parking System Software. The interface includes the profile details of the PWD (Person with Disability) user, featuring a </w:t>
+        <w:t xml:space="preserve">isplays the main page of the Parking System Software. </w:t>
+      </w:r>
+      <w:r>
+        <w:rPr>
+          <w:rFonts w:ascii="Arial" w:hAnsi="Arial" w:cs="Arial"/>
+        </w:rPr>
+        <w:t>The interface, built in Python using the standard </w:t>
+      </w:r>
+      <w:proofErr w:type="spellStart"/>
+      <w:r>
+        <w:rPr>
+          <w:rFonts w:ascii="Arial" w:hAnsi="Arial" w:cs="Arial"/>
+        </w:rPr>
+        <w:t>tkinter</w:t>
+      </w:r>
+      <w:proofErr w:type="spellEnd"/>
+      <w:r>
+        <w:rPr>
+          <w:rFonts w:ascii="Arial" w:hAnsi="Arial" w:cs="Arial"/>
+        </w:rPr>
+        <w:t> library and styled with </w:t>
+      </w:r>
+      <w:proofErr w:type="spellStart"/>
+      <w:r>
+        <w:rPr>
+          <w:rFonts w:ascii="Arial" w:hAnsi="Arial" w:cs="Arial"/>
+        </w:rPr>
+        <w:t>ttkbootstrap</w:t>
+      </w:r>
+      <w:proofErr w:type="spellEnd"/>
+      <w:r>
+        <w:rPr>
+          <w:rFonts w:ascii="Arial" w:hAnsi="Arial" w:cs="Arial"/>
+        </w:rPr>
+        <w:t>,</w:t>
+      </w:r>
+      <w:r>
+        <w:rPr>
+          <w:rFonts w:ascii="Arial" w:hAnsi="Arial" w:cs="Arial"/>
+        </w:rPr>
+        <w:t xml:space="preserve"> includes the profile details of the PWD (Person with Disability) user, featuring a </w:t>
       </w:r>
       <w:r>
         <w:rPr>
@@ -314,14 +831,7 @@
         <w:rPr>
           <w:rFonts w:ascii="Arial" w:hAnsi="Arial" w:cs="Arial"/>
         </w:rPr>
-        <w:t xml:space="preserve">. The </w:t>
-      </w:r>
-      <w:r>
-        <w:rPr>
-          <w:rFonts w:ascii="Arial" w:hAnsi="Arial" w:cs="Arial"/>
-        </w:rPr>
-        <w:lastRenderedPageBreak/>
-        <w:t>green button initiates the license plate recognition if pressed</w:t>
+        <w:t>. The green button initiates the license plate recognition if pressed</w:t>
       </w:r>
       <w:r>
         <w:rPr>
@@ -352,7 +862,9 @@
       <w:r>
         <w:rPr>
           <w:rFonts w:ascii="Arial" w:hAnsi="Arial" w:cs="Arial"/>
-        </w:rPr>
+          <w:noProof/>
+        </w:rPr>
+        <w:lastRenderedPageBreak/>
         <w:drawing>
           <wp:inline distT="0" distB="0" distL="0" distR="0" wp14:anchorId="4C3FBF87" wp14:editId="36CF89BD">
             <wp:extent cx="4172755" cy="2288774"/>
@@ -369,7 +881,7 @@
                     <pic:cNvPicPr/>
                   </pic:nvPicPr>
                   <pic:blipFill>
-                    <a:blip r:embed="rId5"/>
+                    <a:blip r:embed="rId7"/>
                     <a:stretch>
                       <a:fillRect/>
                     </a:stretch>
@@ -392,6 +904,1215 @@
     </w:p>
     <w:p>
       <w:pPr>
+        <w:jc w:val="center"/>
+        <w:rPr>
+          <w:rFonts w:ascii="Arial" w:hAnsi="Arial" w:cs="Arial"/>
+          <w:sz w:val="20"/>
+          <w:szCs w:val="20"/>
+        </w:rPr>
+      </w:pPr>
+      <w:r>
+        <w:rPr>
+          <w:rFonts w:ascii="Arial" w:hAnsi="Arial" w:cs="Arial"/>
+          <w:sz w:val="20"/>
+          <w:szCs w:val="20"/>
+        </w:rPr>
+        <w:t>Figure #: Dashboard Registration Page</w:t>
+      </w:r>
+    </w:p>
+    <w:p>
+      <w:pPr>
+        <w:ind w:firstLine="720"/>
+        <w:jc w:val="both"/>
+        <w:rPr>
+          <w:rFonts w:ascii="Arial" w:hAnsi="Arial" w:cs="Arial"/>
+        </w:rPr>
+      </w:pPr>
+      <w:r>
+        <w:rPr>
+          <w:rFonts w:ascii="Arial" w:hAnsi="Arial" w:cs="Arial"/>
+        </w:rPr>
+        <w:t>Figure </w:t>
+      </w:r>
+      <w:r>
+        <w:rPr>
+          <w:rFonts w:ascii="Arial" w:hAnsi="Arial" w:cs="Arial"/>
+        </w:rPr>
+        <w:t>#</w:t>
+      </w:r>
+      <w:r>
+        <w:rPr>
+          <w:rFonts w:ascii="Arial" w:hAnsi="Arial" w:cs="Arial"/>
+        </w:rPr>
+        <w:t xml:space="preserve"> displays the registration page of the Parking System Software. The interface, built in Python using the standard </w:t>
+      </w:r>
+      <w:proofErr w:type="spellStart"/>
+      <w:r>
+        <w:rPr>
+          <w:rFonts w:ascii="Arial" w:hAnsi="Arial" w:cs="Arial"/>
+        </w:rPr>
+        <w:t>tkinter</w:t>
+      </w:r>
+      <w:proofErr w:type="spellEnd"/>
+      <w:r>
+        <w:rPr>
+          <w:rFonts w:ascii="Arial" w:hAnsi="Arial" w:cs="Arial"/>
+        </w:rPr>
+        <w:t> library and styled with </w:t>
+      </w:r>
+      <w:proofErr w:type="spellStart"/>
+      <w:r>
+        <w:rPr>
+          <w:rFonts w:ascii="Arial" w:hAnsi="Arial" w:cs="Arial"/>
+        </w:rPr>
+        <w:t>ttkbootstrap</w:t>
+      </w:r>
+      <w:proofErr w:type="spellEnd"/>
+      <w:r>
+        <w:rPr>
+          <w:rFonts w:ascii="Arial" w:hAnsi="Arial" w:cs="Arial"/>
+        </w:rPr>
+        <w:t>, employs a dark-themed dashboard layout: a vertical sidebar menu on the left provides navigation between the “Main Page” and “Register” views, with the latter highlighted to indicate the current context. On the right, a prominently centered header labeled “Register Page” sits above a series of clearly labeled input fields</w:t>
+      </w:r>
+      <w:r>
+        <w:rPr>
+          <w:rFonts w:ascii="Arial" w:hAnsi="Arial" w:cs="Arial"/>
+        </w:rPr>
+        <w:t xml:space="preserve"> which are named: </w:t>
+      </w:r>
+      <w:r>
+        <w:rPr>
+          <w:rFonts w:ascii="Arial" w:hAnsi="Arial" w:cs="Arial"/>
+        </w:rPr>
+        <w:t>“First Name,” “Last Name,” “Age,” and “Plate Number”</w:t>
+      </w:r>
+      <w:r>
+        <w:rPr>
+          <w:rFonts w:ascii="Arial" w:hAnsi="Arial" w:cs="Arial"/>
+        </w:rPr>
+        <w:t xml:space="preserve">, </w:t>
+      </w:r>
+      <w:r>
+        <w:rPr>
+          <w:rFonts w:ascii="Arial" w:hAnsi="Arial" w:cs="Arial"/>
+        </w:rPr>
+        <w:t>each rendered as full</w:t>
+      </w:r>
+      <w:r>
+        <w:rPr>
+          <w:rFonts w:ascii="Cambria Math" w:hAnsi="Cambria Math" w:cs="Cambria Math"/>
+        </w:rPr>
+        <w:t>‑</w:t>
+      </w:r>
+      <w:r>
+        <w:rPr>
+          <w:rFonts w:ascii="Arial" w:hAnsi="Arial" w:cs="Arial"/>
+        </w:rPr>
+        <w:t>width, flat</w:t>
+      </w:r>
+      <w:r>
+        <w:rPr>
+          <w:rFonts w:ascii="Cambria Math" w:hAnsi="Cambria Math" w:cs="Cambria Math"/>
+        </w:rPr>
+        <w:t>‑</w:t>
+      </w:r>
+      <w:r>
+        <w:rPr>
+          <w:rFonts w:ascii="Arial" w:hAnsi="Arial" w:cs="Arial"/>
+        </w:rPr>
+        <w:t>style text entries to guide the user through the data</w:t>
+      </w:r>
+      <w:r>
+        <w:rPr>
+          <w:rFonts w:ascii="Cambria Math" w:hAnsi="Cambria Math" w:cs="Cambria Math"/>
+        </w:rPr>
+        <w:t>‑</w:t>
+      </w:r>
+      <w:r>
+        <w:rPr>
+          <w:rFonts w:ascii="Arial" w:hAnsi="Arial" w:cs="Arial"/>
+        </w:rPr>
+        <w:t>entry process. Below these fields, a green “Submit” button stands out against the dark background, inviting the user to commit the entered data. Upon submission, all user inputs are validated and persisted in a local SQLite database, ensuring lightweight, file</w:t>
+      </w:r>
+      <w:r>
+        <w:rPr>
+          <w:rFonts w:ascii="Cambria Math" w:hAnsi="Cambria Math" w:cs="Cambria Math"/>
+        </w:rPr>
+        <w:t>‑</w:t>
+      </w:r>
+      <w:r>
+        <w:rPr>
+          <w:rFonts w:ascii="Arial" w:hAnsi="Arial" w:cs="Arial"/>
+        </w:rPr>
+        <w:t>based storage and enabling efficient retrieval and management of vehicle registration records.</w:t>
+      </w:r>
+    </w:p>
+    <w:p>
+      <w:pPr>
+        <w:rPr>
+          <w:rFonts w:ascii="Arial" w:hAnsi="Arial" w:cs="Arial"/>
+          <w:b/>
+          <w:bCs/>
+        </w:rPr>
+      </w:pPr>
+      <w:r>
+        <w:rPr>
+          <w:rFonts w:ascii="Arial" w:hAnsi="Arial" w:cs="Arial"/>
+          <w:b/>
+          <w:bCs/>
+        </w:rPr>
+        <w:t>4.2 Data Presentation</w:t>
+      </w:r>
+    </w:p>
+    <w:p>
+      <w:pPr>
+        <w:rPr>
+          <w:rFonts w:ascii="Arial" w:hAnsi="Arial" w:cs="Arial"/>
+        </w:rPr>
+      </w:pPr>
+      <w:r>
+        <w:rPr>
+          <w:rFonts w:ascii="Arial" w:hAnsi="Arial" w:cs="Arial"/>
+        </w:rPr>
+        <w:t>4.2.1 Verification and Testing Result</w:t>
+      </w:r>
+    </w:p>
+    <w:p>
+      <w:pPr>
+        <w:rPr>
+          <w:rFonts w:ascii="Arial" w:hAnsi="Arial" w:cs="Arial"/>
+        </w:rPr>
+      </w:pPr>
+      <w:r>
+        <w:rPr>
+          <w:rFonts w:ascii="Arial" w:hAnsi="Arial" w:cs="Arial"/>
+        </w:rPr>
+        <w:tab/>
+        <w:t>a. Unit Testing</w:t>
+      </w:r>
+    </w:p>
+    <w:tbl>
+      <w:tblPr>
+        <w:tblStyle w:val="TableGrid"/>
+        <w:tblW w:w="0" w:type="auto"/>
+        <w:tblLook w:val="04A0" w:firstRow="1" w:lastRow="0" w:firstColumn="1" w:lastColumn="0" w:noHBand="0" w:noVBand="1"/>
+      </w:tblPr>
+      <w:tblGrid>
+        <w:gridCol w:w="1501"/>
+        <w:gridCol w:w="2038"/>
+        <w:gridCol w:w="1574"/>
+        <w:gridCol w:w="552"/>
+        <w:gridCol w:w="623"/>
+        <w:gridCol w:w="228"/>
+        <w:gridCol w:w="850"/>
+        <w:gridCol w:w="1984"/>
+      </w:tblGrid>
+      <w:tr>
+        <w:tc>
+          <w:tcPr>
+            <w:tcW w:w="9350" w:type="dxa"/>
+            <w:gridSpan w:val="8"/>
+          </w:tcPr>
+          <w:p>
+            <w:pPr>
+              <w:rPr>
+                <w:rFonts w:ascii="Arial" w:hAnsi="Arial" w:cs="Arial"/>
+                <w:b/>
+                <w:bCs/>
+              </w:rPr>
+            </w:pPr>
+            <w:bookmarkStart w:id="0" w:name="_Hlk198545265"/>
+            <w:r>
+              <w:rPr>
+                <w:rFonts w:ascii="Arial" w:hAnsi="Arial" w:cs="Arial"/>
+                <w:b/>
+                <w:bCs/>
+              </w:rPr>
+              <w:t>Test Writer:</w:t>
+            </w:r>
+          </w:p>
+        </w:tc>
+      </w:tr>
+      <w:tr>
+        <w:tc>
+          <w:tcPr>
+            <w:tcW w:w="1501" w:type="dxa"/>
+            <w:shd w:val="clear" w:color="auto" w:fill="BFBFBF" w:themeFill="background1" w:themeFillShade="BF"/>
+          </w:tcPr>
+          <w:p>
+            <w:pPr>
+              <w:rPr>
+                <w:rFonts w:ascii="Arial" w:hAnsi="Arial" w:cs="Arial"/>
+                <w:b/>
+                <w:bCs/>
+              </w:rPr>
+            </w:pPr>
+            <w:r>
+              <w:rPr>
+                <w:rFonts w:ascii="Arial" w:hAnsi="Arial" w:cs="Arial"/>
+                <w:b/>
+                <w:bCs/>
+              </w:rPr>
+              <w:t>Test Case</w:t>
+            </w:r>
+          </w:p>
+          <w:p>
+            <w:pPr>
+              <w:rPr>
+                <w:rFonts w:ascii="Arial" w:hAnsi="Arial" w:cs="Arial"/>
+                <w:b/>
+                <w:bCs/>
+              </w:rPr>
+            </w:pPr>
+            <w:r>
+              <w:rPr>
+                <w:rFonts w:ascii="Arial" w:hAnsi="Arial" w:cs="Arial"/>
+                <w:b/>
+                <w:bCs/>
+              </w:rPr>
+              <w:t>Name:</w:t>
+            </w:r>
+          </w:p>
+        </w:tc>
+        <w:tc>
+          <w:tcPr>
+            <w:tcW w:w="3612" w:type="dxa"/>
+            <w:gridSpan w:val="2"/>
+          </w:tcPr>
+          <w:p>
+            <w:pPr>
+              <w:rPr>
+                <w:rFonts w:ascii="Arial" w:hAnsi="Arial" w:cs="Arial"/>
+              </w:rPr>
+            </w:pPr>
+            <w:r>
+              <w:rPr>
+                <w:rFonts w:ascii="Arial" w:hAnsi="Arial" w:cs="Arial"/>
+              </w:rPr>
+              <w:t>License Plate Detection Testing</w:t>
+            </w:r>
+          </w:p>
+        </w:tc>
+        <w:tc>
+          <w:tcPr>
+            <w:tcW w:w="1175" w:type="dxa"/>
+            <w:gridSpan w:val="2"/>
+            <w:shd w:val="clear" w:color="auto" w:fill="BFBFBF" w:themeFill="background1" w:themeFillShade="BF"/>
+          </w:tcPr>
+          <w:p>
+            <w:pPr>
+              <w:rPr>
+                <w:rFonts w:ascii="Arial" w:hAnsi="Arial" w:cs="Arial"/>
+                <w:b/>
+                <w:bCs/>
+              </w:rPr>
+            </w:pPr>
+            <w:r>
+              <w:rPr>
+                <w:rFonts w:ascii="Arial" w:hAnsi="Arial" w:cs="Arial"/>
+                <w:b/>
+                <w:bCs/>
+              </w:rPr>
+              <w:t>Type ID#:</w:t>
+            </w:r>
+          </w:p>
+        </w:tc>
+        <w:tc>
+          <w:tcPr>
+            <w:tcW w:w="3062" w:type="dxa"/>
+            <w:gridSpan w:val="3"/>
+          </w:tcPr>
+          <w:p>
+            <w:pPr>
+              <w:rPr>
+                <w:rFonts w:ascii="Arial" w:hAnsi="Arial" w:cs="Arial"/>
+              </w:rPr>
+            </w:pPr>
+            <w:r>
+              <w:rPr>
+                <w:rFonts w:ascii="Arial" w:hAnsi="Arial" w:cs="Arial"/>
+              </w:rPr>
+              <w:t>Object-Detection-1</w:t>
+            </w:r>
+          </w:p>
+        </w:tc>
+      </w:tr>
+      <w:tr>
+        <w:tc>
+          <w:tcPr>
+            <w:tcW w:w="1501" w:type="dxa"/>
+            <w:shd w:val="clear" w:color="auto" w:fill="BFBFBF" w:themeFill="background1" w:themeFillShade="BF"/>
+          </w:tcPr>
+          <w:p>
+            <w:pPr>
+              <w:rPr>
+                <w:rFonts w:ascii="Arial" w:hAnsi="Arial" w:cs="Arial"/>
+                <w:b/>
+                <w:bCs/>
+              </w:rPr>
+            </w:pPr>
+            <w:r>
+              <w:rPr>
+                <w:rFonts w:ascii="Arial" w:hAnsi="Arial" w:cs="Arial"/>
+                <w:b/>
+                <w:bCs/>
+              </w:rPr>
+              <w:t>Description:</w:t>
+            </w:r>
+          </w:p>
+        </w:tc>
+        <w:tc>
+          <w:tcPr>
+            <w:tcW w:w="3612" w:type="dxa"/>
+            <w:gridSpan w:val="2"/>
+          </w:tcPr>
+          <w:p>
+            <w:pPr>
+              <w:rPr>
+                <w:rFonts w:ascii="Arial" w:hAnsi="Arial" w:cs="Arial"/>
+              </w:rPr>
+            </w:pPr>
+            <w:r>
+              <w:rPr>
+                <w:rFonts w:ascii="Arial" w:hAnsi="Arial" w:cs="Arial"/>
+              </w:rPr>
+              <w:t>Detection of vehicle license plates</w:t>
+            </w:r>
+          </w:p>
+        </w:tc>
+        <w:tc>
+          <w:tcPr>
+            <w:tcW w:w="1175" w:type="dxa"/>
+            <w:gridSpan w:val="2"/>
+            <w:shd w:val="clear" w:color="auto" w:fill="BFBFBF" w:themeFill="background1" w:themeFillShade="BF"/>
+          </w:tcPr>
+          <w:p>
+            <w:pPr>
+              <w:rPr>
+                <w:rFonts w:ascii="Arial" w:hAnsi="Arial" w:cs="Arial"/>
+                <w:b/>
+                <w:bCs/>
+              </w:rPr>
+            </w:pPr>
+            <w:r>
+              <w:rPr>
+                <w:rFonts w:ascii="Arial" w:hAnsi="Arial" w:cs="Arial"/>
+                <w:b/>
+                <w:bCs/>
+              </w:rPr>
+              <w:t>Type:</w:t>
+            </w:r>
+          </w:p>
+        </w:tc>
+        <w:tc>
+          <w:tcPr>
+            <w:tcW w:w="3062" w:type="dxa"/>
+            <w:gridSpan w:val="3"/>
+          </w:tcPr>
+          <w:p>
+            <w:pPr>
+              <w:rPr>
+                <w:rFonts w:ascii="Arial" w:hAnsi="Arial" w:cs="Arial"/>
+              </w:rPr>
+            </w:pPr>
+          </w:p>
+        </w:tc>
+      </w:tr>
+      <w:tr>
+        <w:tc>
+          <w:tcPr>
+            <w:tcW w:w="9350" w:type="dxa"/>
+            <w:gridSpan w:val="8"/>
+            <w:shd w:val="clear" w:color="auto" w:fill="FFFFFF" w:themeFill="background1"/>
+          </w:tcPr>
+          <w:p>
+            <w:pPr>
+              <w:rPr>
+                <w:rFonts w:ascii="Arial" w:hAnsi="Arial" w:cs="Arial"/>
+                <w:b/>
+                <w:bCs/>
+              </w:rPr>
+            </w:pPr>
+            <w:r>
+              <w:rPr>
+                <w:rFonts w:ascii="Arial" w:hAnsi="Arial" w:cs="Arial"/>
+                <w:b/>
+                <w:bCs/>
+              </w:rPr>
+              <w:t>Tester Information</w:t>
+            </w:r>
+          </w:p>
+        </w:tc>
+      </w:tr>
+      <w:tr>
+        <w:tc>
+          <w:tcPr>
+            <w:tcW w:w="1501" w:type="dxa"/>
+            <w:shd w:val="clear" w:color="auto" w:fill="BFBFBF" w:themeFill="background1" w:themeFillShade="BF"/>
+          </w:tcPr>
+          <w:p>
+            <w:pPr>
+              <w:rPr>
+                <w:rFonts w:ascii="Arial" w:hAnsi="Arial" w:cs="Arial"/>
+                <w:b/>
+                <w:bCs/>
+              </w:rPr>
+            </w:pPr>
+            <w:r>
+              <w:rPr>
+                <w:rFonts w:ascii="Arial" w:hAnsi="Arial" w:cs="Arial"/>
+                <w:b/>
+                <w:bCs/>
+              </w:rPr>
+              <w:t>Name of Tester:</w:t>
+            </w:r>
+          </w:p>
+        </w:tc>
+        <w:tc>
+          <w:tcPr>
+            <w:tcW w:w="3612" w:type="dxa"/>
+            <w:gridSpan w:val="2"/>
+          </w:tcPr>
+          <w:p>
+            <w:pPr>
+              <w:rPr>
+                <w:rFonts w:ascii="Arial" w:hAnsi="Arial" w:cs="Arial"/>
+              </w:rPr>
+            </w:pPr>
+          </w:p>
+        </w:tc>
+        <w:tc>
+          <w:tcPr>
+            <w:tcW w:w="1175" w:type="dxa"/>
+            <w:gridSpan w:val="2"/>
+            <w:shd w:val="clear" w:color="auto" w:fill="BFBFBF" w:themeFill="background1" w:themeFillShade="BF"/>
+          </w:tcPr>
+          <w:p>
+            <w:pPr>
+              <w:rPr>
+                <w:rFonts w:ascii="Arial" w:hAnsi="Arial" w:cs="Arial"/>
+                <w:b/>
+                <w:bCs/>
+              </w:rPr>
+            </w:pPr>
+            <w:r>
+              <w:rPr>
+                <w:rFonts w:ascii="Arial" w:hAnsi="Arial" w:cs="Arial"/>
+                <w:b/>
+                <w:bCs/>
+              </w:rPr>
+              <w:t>Date:</w:t>
+            </w:r>
+          </w:p>
+        </w:tc>
+        <w:tc>
+          <w:tcPr>
+            <w:tcW w:w="3062" w:type="dxa"/>
+            <w:gridSpan w:val="3"/>
+          </w:tcPr>
+          <w:p>
+            <w:pPr>
+              <w:rPr>
+                <w:rFonts w:ascii="Arial" w:hAnsi="Arial" w:cs="Arial"/>
+              </w:rPr>
+            </w:pPr>
+          </w:p>
+        </w:tc>
+      </w:tr>
+      <w:tr>
+        <w:tc>
+          <w:tcPr>
+            <w:tcW w:w="1501" w:type="dxa"/>
+            <w:shd w:val="clear" w:color="auto" w:fill="BFBFBF" w:themeFill="background1" w:themeFillShade="BF"/>
+          </w:tcPr>
+          <w:p>
+            <w:pPr>
+              <w:rPr>
+                <w:rFonts w:ascii="Arial" w:hAnsi="Arial" w:cs="Arial"/>
+                <w:b/>
+                <w:bCs/>
+              </w:rPr>
+            </w:pPr>
+            <w:r>
+              <w:rPr>
+                <w:rFonts w:ascii="Arial" w:hAnsi="Arial" w:cs="Arial"/>
+                <w:b/>
+                <w:bCs/>
+              </w:rPr>
+              <w:t>Hardware Version:</w:t>
+            </w:r>
+          </w:p>
+        </w:tc>
+        <w:tc>
+          <w:tcPr>
+            <w:tcW w:w="3612" w:type="dxa"/>
+            <w:gridSpan w:val="2"/>
+          </w:tcPr>
+          <w:p>
+            <w:pPr>
+              <w:rPr>
+                <w:rFonts w:ascii="Arial" w:hAnsi="Arial" w:cs="Arial"/>
+              </w:rPr>
+            </w:pPr>
+          </w:p>
+        </w:tc>
+        <w:tc>
+          <w:tcPr>
+            <w:tcW w:w="1175" w:type="dxa"/>
+            <w:gridSpan w:val="2"/>
+            <w:shd w:val="clear" w:color="auto" w:fill="BFBFBF" w:themeFill="background1" w:themeFillShade="BF"/>
+          </w:tcPr>
+          <w:p>
+            <w:pPr>
+              <w:rPr>
+                <w:rFonts w:ascii="Arial" w:hAnsi="Arial" w:cs="Arial"/>
+                <w:b/>
+                <w:bCs/>
+              </w:rPr>
+            </w:pPr>
+            <w:r>
+              <w:rPr>
+                <w:rFonts w:ascii="Arial" w:hAnsi="Arial" w:cs="Arial"/>
+                <w:b/>
+                <w:bCs/>
+              </w:rPr>
+              <w:t>Time:</w:t>
+            </w:r>
+          </w:p>
+        </w:tc>
+        <w:tc>
+          <w:tcPr>
+            <w:tcW w:w="3062" w:type="dxa"/>
+            <w:gridSpan w:val="3"/>
+          </w:tcPr>
+          <w:p>
+            <w:pPr>
+              <w:rPr>
+                <w:rFonts w:ascii="Arial" w:hAnsi="Arial" w:cs="Arial"/>
+              </w:rPr>
+            </w:pPr>
+          </w:p>
+        </w:tc>
+      </w:tr>
+      <w:tr>
+        <w:tc>
+          <w:tcPr>
+            <w:tcW w:w="1501" w:type="dxa"/>
+            <w:shd w:val="clear" w:color="auto" w:fill="BFBFBF" w:themeFill="background1" w:themeFillShade="BF"/>
+          </w:tcPr>
+          <w:p>
+            <w:pPr>
+              <w:rPr>
+                <w:rFonts w:ascii="Arial" w:hAnsi="Arial" w:cs="Arial"/>
+                <w:b/>
+                <w:bCs/>
+              </w:rPr>
+            </w:pPr>
+            <w:r>
+              <w:rPr>
+                <w:rFonts w:ascii="Arial" w:hAnsi="Arial" w:cs="Arial"/>
+                <w:b/>
+                <w:bCs/>
+              </w:rPr>
+              <w:lastRenderedPageBreak/>
+              <w:t>Setup:</w:t>
+            </w:r>
+          </w:p>
+        </w:tc>
+        <w:tc>
+          <w:tcPr>
+            <w:tcW w:w="7849" w:type="dxa"/>
+            <w:gridSpan w:val="7"/>
+          </w:tcPr>
+          <w:p>
+            <w:pPr>
+              <w:jc w:val="center"/>
+              <w:rPr>
+                <w:rFonts w:ascii="Arial" w:hAnsi="Arial" w:cs="Arial"/>
+              </w:rPr>
+            </w:pPr>
+            <w:r>
+              <w:rPr>
+                <w:rFonts w:ascii="Arial" w:hAnsi="Arial" w:cs="Arial"/>
+              </w:rPr>
+              <w:drawing>
+                <wp:inline distT="0" distB="0" distL="0" distR="0" wp14:anchorId="245657F0" wp14:editId="5F8D3C68">
+                  <wp:extent cx="2397760" cy="1782665"/>
+                  <wp:effectExtent l="0" t="0" r="2540" b="8255"/>
+                  <wp:docPr id="685431859" name="Picture 1"/>
+                  <wp:cNvGraphicFramePr>
+                    <a:graphicFrameLocks xmlns:a="http://schemas.openxmlformats.org/drawingml/2006/main" noChangeAspect="1"/>
+                  </wp:cNvGraphicFramePr>
+                  <a:graphic xmlns:a="http://schemas.openxmlformats.org/drawingml/2006/main">
+                    <a:graphicData uri="http://schemas.openxmlformats.org/drawingml/2006/picture">
+                      <pic:pic xmlns:pic="http://schemas.openxmlformats.org/drawingml/2006/picture">
+                        <pic:nvPicPr>
+                          <pic:cNvPr id="685431859" name=""/>
+                          <pic:cNvPicPr/>
+                        </pic:nvPicPr>
+                        <pic:blipFill rotWithShape="1">
+                          <a:blip r:embed="rId8"/>
+                          <a:srcRect t="5795"/>
+                          <a:stretch/>
+                        </pic:blipFill>
+                        <pic:spPr bwMode="auto">
+                          <a:xfrm>
+                            <a:off x="0" y="0"/>
+                            <a:ext cx="2432441" cy="1808449"/>
+                          </a:xfrm>
+                          <a:prstGeom prst="rect">
+                            <a:avLst/>
+                          </a:prstGeom>
+                          <a:ln>
+                            <a:noFill/>
+                          </a:ln>
+                          <a:extLst>
+                            <a:ext uri="{53640926-AAD7-44D8-BBD7-CCE9431645EC}">
+                              <a14:shadowObscured xmlns:a14="http://schemas.microsoft.com/office/drawing/2010/main"/>
+                            </a:ext>
+                          </a:extLst>
+                        </pic:spPr>
+                      </pic:pic>
+                    </a:graphicData>
+                  </a:graphic>
+                </wp:inline>
+              </w:drawing>
+            </w:r>
+            <w:r>
+              <w:rPr>
+                <w:rFonts w:ascii="Arial" w:hAnsi="Arial" w:cs="Arial"/>
+              </w:rPr>
+              <w:drawing>
+                <wp:inline distT="0" distB="0" distL="0" distR="0" wp14:anchorId="3D8F8DAF" wp14:editId="4C113291">
+                  <wp:extent cx="2402840" cy="1793916"/>
+                  <wp:effectExtent l="0" t="0" r="0" b="0"/>
+                  <wp:docPr id="810590966" name="Picture 1"/>
+                  <wp:cNvGraphicFramePr>
+                    <a:graphicFrameLocks xmlns:a="http://schemas.openxmlformats.org/drawingml/2006/main" noChangeAspect="1"/>
+                  </wp:cNvGraphicFramePr>
+                  <a:graphic xmlns:a="http://schemas.openxmlformats.org/drawingml/2006/main">
+                    <a:graphicData uri="http://schemas.openxmlformats.org/drawingml/2006/picture">
+                      <pic:pic xmlns:pic="http://schemas.openxmlformats.org/drawingml/2006/picture">
+                        <pic:nvPicPr>
+                          <pic:cNvPr id="810590966" name=""/>
+                          <pic:cNvPicPr/>
+                        </pic:nvPicPr>
+                        <pic:blipFill>
+                          <a:blip r:embed="rId9"/>
+                          <a:stretch>
+                            <a:fillRect/>
+                          </a:stretch>
+                        </pic:blipFill>
+                        <pic:spPr>
+                          <a:xfrm>
+                            <a:off x="0" y="0"/>
+                            <a:ext cx="2418813" cy="1805841"/>
+                          </a:xfrm>
+                          <a:prstGeom prst="rect">
+                            <a:avLst/>
+                          </a:prstGeom>
+                        </pic:spPr>
+                      </pic:pic>
+                    </a:graphicData>
+                  </a:graphic>
+                </wp:inline>
+              </w:drawing>
+            </w:r>
+          </w:p>
+        </w:tc>
+      </w:tr>
+      <w:tr>
+        <w:tc>
+          <w:tcPr>
+            <w:tcW w:w="1501" w:type="dxa"/>
+            <w:shd w:val="clear" w:color="auto" w:fill="BFBFBF" w:themeFill="background1" w:themeFillShade="BF"/>
+          </w:tcPr>
+          <w:p>
+            <w:pPr>
+              <w:rPr>
+                <w:rFonts w:ascii="Arial" w:hAnsi="Arial" w:cs="Arial"/>
+                <w:b/>
+                <w:bCs/>
+              </w:rPr>
+            </w:pPr>
+            <w:r>
+              <w:rPr>
+                <w:rFonts w:ascii="Arial" w:hAnsi="Arial" w:cs="Arial"/>
+                <w:b/>
+                <w:bCs/>
+              </w:rPr>
+              <w:t>Step</w:t>
+            </w:r>
+          </w:p>
+        </w:tc>
+        <w:tc>
+          <w:tcPr>
+            <w:tcW w:w="2038" w:type="dxa"/>
+          </w:tcPr>
+          <w:p>
+            <w:pPr>
+              <w:rPr>
+                <w:rFonts w:ascii="Arial" w:hAnsi="Arial" w:cs="Arial"/>
+                <w:b/>
+                <w:bCs/>
+              </w:rPr>
+            </w:pPr>
+            <w:r>
+              <w:rPr>
+                <w:rFonts w:ascii="Arial" w:hAnsi="Arial" w:cs="Arial"/>
+                <w:b/>
+                <w:bCs/>
+              </w:rPr>
+              <w:t>Action</w:t>
+            </w:r>
+          </w:p>
+        </w:tc>
+        <w:tc>
+          <w:tcPr>
+            <w:tcW w:w="2126" w:type="dxa"/>
+            <w:gridSpan w:val="2"/>
+          </w:tcPr>
+          <w:p>
+            <w:pPr>
+              <w:rPr>
+                <w:rFonts w:ascii="Arial" w:hAnsi="Arial" w:cs="Arial"/>
+                <w:b/>
+                <w:bCs/>
+              </w:rPr>
+            </w:pPr>
+            <w:r>
+              <w:rPr>
+                <w:rFonts w:ascii="Arial" w:hAnsi="Arial" w:cs="Arial"/>
+                <w:b/>
+                <w:bCs/>
+              </w:rPr>
+              <w:t>Expected Result</w:t>
+            </w:r>
+          </w:p>
+        </w:tc>
+        <w:tc>
+          <w:tcPr>
+            <w:tcW w:w="851" w:type="dxa"/>
+            <w:gridSpan w:val="2"/>
+          </w:tcPr>
+          <w:p>
+            <w:pPr>
+              <w:rPr>
+                <w:rFonts w:ascii="Arial" w:hAnsi="Arial" w:cs="Arial"/>
+                <w:b/>
+                <w:bCs/>
+              </w:rPr>
+            </w:pPr>
+            <w:r>
+              <w:rPr>
+                <w:rFonts w:ascii="Arial" w:hAnsi="Arial" w:cs="Arial"/>
+                <w:b/>
+                <w:bCs/>
+              </w:rPr>
+              <w:t>Pass</w:t>
+            </w:r>
+          </w:p>
+        </w:tc>
+        <w:tc>
+          <w:tcPr>
+            <w:tcW w:w="850" w:type="dxa"/>
+          </w:tcPr>
+          <w:p>
+            <w:pPr>
+              <w:rPr>
+                <w:rFonts w:ascii="Arial" w:hAnsi="Arial" w:cs="Arial"/>
+                <w:b/>
+                <w:bCs/>
+              </w:rPr>
+            </w:pPr>
+            <w:r>
+              <w:rPr>
+                <w:rFonts w:ascii="Arial" w:hAnsi="Arial" w:cs="Arial"/>
+                <w:b/>
+                <w:bCs/>
+              </w:rPr>
+              <w:t>Fail</w:t>
+            </w:r>
+          </w:p>
+        </w:tc>
+        <w:tc>
+          <w:tcPr>
+            <w:tcW w:w="1984" w:type="dxa"/>
+          </w:tcPr>
+          <w:p>
+            <w:pPr>
+              <w:rPr>
+                <w:rFonts w:ascii="Arial" w:hAnsi="Arial" w:cs="Arial"/>
+                <w:b/>
+                <w:bCs/>
+              </w:rPr>
+            </w:pPr>
+            <w:r>
+              <w:rPr>
+                <w:rFonts w:ascii="Arial" w:hAnsi="Arial" w:cs="Arial"/>
+                <w:b/>
+                <w:bCs/>
+              </w:rPr>
+              <w:t>Comments</w:t>
+            </w:r>
+          </w:p>
+        </w:tc>
+      </w:tr>
+      <w:tr>
+        <w:tc>
+          <w:tcPr>
+            <w:tcW w:w="1501" w:type="dxa"/>
+            <w:shd w:val="clear" w:color="auto" w:fill="FFFFFF" w:themeFill="background1"/>
+          </w:tcPr>
+          <w:p>
+            <w:pPr>
+              <w:rPr>
+                <w:rFonts w:ascii="Arial" w:hAnsi="Arial" w:cs="Arial"/>
+              </w:rPr>
+            </w:pPr>
+            <w:r>
+              <w:rPr>
+                <w:rFonts w:ascii="Arial" w:hAnsi="Arial" w:cs="Arial"/>
+              </w:rPr>
+              <w:t>1</w:t>
+            </w:r>
+          </w:p>
+        </w:tc>
+        <w:tc>
+          <w:tcPr>
+            <w:tcW w:w="2038" w:type="dxa"/>
+          </w:tcPr>
+          <w:p>
+            <w:pPr>
+              <w:rPr>
+                <w:rFonts w:ascii="Arial" w:hAnsi="Arial" w:cs="Arial"/>
+              </w:rPr>
+            </w:pPr>
+            <w:r>
+              <w:rPr>
+                <w:rFonts w:ascii="Arial" w:hAnsi="Arial" w:cs="Arial"/>
+              </w:rPr>
+              <w:t>Start the program</w:t>
+            </w:r>
+          </w:p>
+        </w:tc>
+        <w:tc>
+          <w:tcPr>
+            <w:tcW w:w="2126" w:type="dxa"/>
+            <w:gridSpan w:val="2"/>
+          </w:tcPr>
+          <w:p>
+            <w:pPr>
+              <w:rPr>
+                <w:rFonts w:ascii="Arial" w:hAnsi="Arial" w:cs="Arial"/>
+              </w:rPr>
+            </w:pPr>
+            <w:r>
+              <w:rPr>
+                <w:rFonts w:ascii="Arial" w:hAnsi="Arial" w:cs="Arial"/>
+              </w:rPr>
+              <w:t>The user interface should appear</w:t>
+            </w:r>
+            <w:r>
+              <w:rPr>
+                <w:rFonts w:ascii="Arial" w:hAnsi="Arial" w:cs="Arial"/>
+              </w:rPr>
+              <w:t>.</w:t>
+            </w:r>
+          </w:p>
+        </w:tc>
+        <w:tc>
+          <w:tcPr>
+            <w:tcW w:w="851" w:type="dxa"/>
+            <w:gridSpan w:val="2"/>
+          </w:tcPr>
+          <w:p>
+            <w:pPr>
+              <w:jc w:val="center"/>
+              <w:rPr>
+                <w:rFonts w:ascii="Arial" w:hAnsi="Arial" w:cs="Arial"/>
+              </w:rPr>
+            </w:pPr>
+            <w:r>
+              <w:rPr>
+                <w:rFonts w:ascii="Segoe UI Symbol" w:hAnsi="Segoe UI Symbol" w:cs="Segoe UI Symbol"/>
+              </w:rPr>
+              <w:t>✔</w:t>
+            </w:r>
+          </w:p>
+        </w:tc>
+        <w:tc>
+          <w:tcPr>
+            <w:tcW w:w="850" w:type="dxa"/>
+          </w:tcPr>
+          <w:p>
+            <w:pPr>
+              <w:jc w:val="center"/>
+              <w:rPr>
+                <w:rFonts w:ascii="Arial" w:hAnsi="Arial" w:cs="Arial"/>
+              </w:rPr>
+            </w:pPr>
+          </w:p>
+        </w:tc>
+        <w:tc>
+          <w:tcPr>
+            <w:tcW w:w="1984" w:type="dxa"/>
+          </w:tcPr>
+          <w:p>
+            <w:pPr>
+              <w:rPr>
+                <w:rFonts w:ascii="Arial" w:hAnsi="Arial" w:cs="Arial"/>
+              </w:rPr>
+            </w:pPr>
+            <w:r>
+              <w:rPr>
+                <w:rFonts w:ascii="Arial" w:hAnsi="Arial" w:cs="Arial"/>
+              </w:rPr>
+              <w:t>The</w:t>
+            </w:r>
+            <w:r>
+              <w:rPr>
+                <w:rFonts w:ascii="Arial" w:hAnsi="Arial" w:cs="Arial"/>
+              </w:rPr>
+              <w:t xml:space="preserve"> interface appeared as expected.</w:t>
+            </w:r>
+          </w:p>
+        </w:tc>
+      </w:tr>
+      <w:tr>
+        <w:tc>
+          <w:tcPr>
+            <w:tcW w:w="1501" w:type="dxa"/>
+            <w:shd w:val="clear" w:color="auto" w:fill="FFFFFF" w:themeFill="background1"/>
+          </w:tcPr>
+          <w:p>
+            <w:pPr>
+              <w:rPr>
+                <w:rFonts w:ascii="Arial" w:hAnsi="Arial" w:cs="Arial"/>
+              </w:rPr>
+            </w:pPr>
+            <w:r>
+              <w:rPr>
+                <w:rFonts w:ascii="Arial" w:hAnsi="Arial" w:cs="Arial"/>
+              </w:rPr>
+              <w:t>2</w:t>
+            </w:r>
+          </w:p>
+        </w:tc>
+        <w:tc>
+          <w:tcPr>
+            <w:tcW w:w="2038" w:type="dxa"/>
+          </w:tcPr>
+          <w:p>
+            <w:pPr>
+              <w:rPr>
+                <w:rFonts w:ascii="Arial" w:hAnsi="Arial" w:cs="Arial"/>
+              </w:rPr>
+            </w:pPr>
+            <w:r>
+              <w:rPr>
+                <w:rFonts w:ascii="Arial" w:hAnsi="Arial" w:cs="Arial"/>
+              </w:rPr>
+              <w:t>Press the start recognition button on the Dashboard Main Page</w:t>
+            </w:r>
+          </w:p>
+        </w:tc>
+        <w:tc>
+          <w:tcPr>
+            <w:tcW w:w="2126" w:type="dxa"/>
+            <w:gridSpan w:val="2"/>
+          </w:tcPr>
+          <w:p>
+            <w:pPr>
+              <w:rPr>
+                <w:rFonts w:ascii="Arial" w:hAnsi="Arial" w:cs="Arial"/>
+              </w:rPr>
+            </w:pPr>
+            <w:r>
+              <w:rPr>
+                <w:rFonts w:ascii="Arial" w:hAnsi="Arial" w:cs="Arial"/>
+              </w:rPr>
+              <w:t>Initiate a recognition system</w:t>
+            </w:r>
+            <w:r>
+              <w:rPr>
+                <w:rFonts w:ascii="Arial" w:hAnsi="Arial" w:cs="Arial"/>
+              </w:rPr>
+              <w:t>.</w:t>
+            </w:r>
+          </w:p>
+        </w:tc>
+        <w:tc>
+          <w:tcPr>
+            <w:tcW w:w="851" w:type="dxa"/>
+            <w:gridSpan w:val="2"/>
+          </w:tcPr>
+          <w:p>
+            <w:pPr>
+              <w:jc w:val="center"/>
+              <w:rPr>
+                <w:rFonts w:ascii="Arial" w:hAnsi="Arial" w:cs="Arial"/>
+              </w:rPr>
+            </w:pPr>
+            <w:r>
+              <w:rPr>
+                <w:rFonts w:ascii="Segoe UI Symbol" w:hAnsi="Segoe UI Symbol" w:cs="Segoe UI Symbol"/>
+              </w:rPr>
+              <w:t>✔</w:t>
+            </w:r>
+          </w:p>
+        </w:tc>
+        <w:tc>
+          <w:tcPr>
+            <w:tcW w:w="850" w:type="dxa"/>
+          </w:tcPr>
+          <w:p>
+            <w:pPr>
+              <w:jc w:val="center"/>
+              <w:rPr>
+                <w:rFonts w:ascii="Arial" w:hAnsi="Arial" w:cs="Arial"/>
+              </w:rPr>
+            </w:pPr>
+          </w:p>
+        </w:tc>
+        <w:tc>
+          <w:tcPr>
+            <w:tcW w:w="1984" w:type="dxa"/>
+          </w:tcPr>
+          <w:p>
+            <w:pPr>
+              <w:rPr>
+                <w:rFonts w:ascii="Arial" w:hAnsi="Arial" w:cs="Arial"/>
+              </w:rPr>
+            </w:pPr>
+            <w:r>
+              <w:rPr>
+                <w:rFonts w:ascii="Arial" w:hAnsi="Arial" w:cs="Arial"/>
+              </w:rPr>
+              <w:t>It boots up slowly.</w:t>
+            </w:r>
+          </w:p>
+        </w:tc>
+      </w:tr>
+      <w:tr>
+        <w:tc>
+          <w:tcPr>
+            <w:tcW w:w="1501" w:type="dxa"/>
+            <w:shd w:val="clear" w:color="auto" w:fill="FFFFFF" w:themeFill="background1"/>
+          </w:tcPr>
+          <w:p>
+            <w:pPr>
+              <w:rPr>
+                <w:rFonts w:ascii="Arial" w:hAnsi="Arial" w:cs="Arial"/>
+              </w:rPr>
+            </w:pPr>
+            <w:r>
+              <w:rPr>
+                <w:rFonts w:ascii="Arial" w:hAnsi="Arial" w:cs="Arial"/>
+              </w:rPr>
+              <w:t>3</w:t>
+            </w:r>
+          </w:p>
+        </w:tc>
+        <w:tc>
+          <w:tcPr>
+            <w:tcW w:w="2038" w:type="dxa"/>
+          </w:tcPr>
+          <w:p>
+            <w:pPr>
+              <w:rPr>
+                <w:rFonts w:ascii="Arial" w:hAnsi="Arial" w:cs="Arial"/>
+              </w:rPr>
+            </w:pPr>
+            <w:r>
+              <w:rPr>
+                <w:rFonts w:ascii="Arial" w:hAnsi="Arial" w:cs="Arial"/>
+              </w:rPr>
+              <w:t>Observe the performance</w:t>
+            </w:r>
+          </w:p>
+        </w:tc>
+        <w:tc>
+          <w:tcPr>
+            <w:tcW w:w="2126" w:type="dxa"/>
+            <w:gridSpan w:val="2"/>
+          </w:tcPr>
+          <w:p>
+            <w:pPr>
+              <w:rPr>
+                <w:rFonts w:ascii="Arial" w:hAnsi="Arial" w:cs="Arial"/>
+              </w:rPr>
+            </w:pPr>
+            <w:r>
+              <w:rPr>
+                <w:rFonts w:ascii="Arial" w:hAnsi="Arial" w:cs="Arial"/>
+              </w:rPr>
+              <w:t>The system should detect license plates and draw a bounding box</w:t>
+            </w:r>
+            <w:r>
+              <w:rPr>
+                <w:rFonts w:ascii="Arial" w:hAnsi="Arial" w:cs="Arial"/>
+              </w:rPr>
+              <w:t>.</w:t>
+            </w:r>
+          </w:p>
+        </w:tc>
+        <w:tc>
+          <w:tcPr>
+            <w:tcW w:w="851" w:type="dxa"/>
+            <w:gridSpan w:val="2"/>
+          </w:tcPr>
+          <w:p>
+            <w:pPr>
+              <w:jc w:val="center"/>
+              <w:rPr>
+                <w:rFonts w:ascii="Arial" w:hAnsi="Arial" w:cs="Arial"/>
+              </w:rPr>
+            </w:pPr>
+            <w:r>
+              <w:rPr>
+                <w:rFonts w:ascii="Segoe UI Symbol" w:hAnsi="Segoe UI Symbol" w:cs="Segoe UI Symbol"/>
+              </w:rPr>
+              <w:t>✔</w:t>
+            </w:r>
+          </w:p>
+        </w:tc>
+        <w:tc>
+          <w:tcPr>
+            <w:tcW w:w="850" w:type="dxa"/>
+          </w:tcPr>
+          <w:p>
+            <w:pPr>
+              <w:jc w:val="center"/>
+              <w:rPr>
+                <w:rFonts w:ascii="Arial" w:hAnsi="Arial" w:cs="Arial"/>
+              </w:rPr>
+            </w:pPr>
+          </w:p>
+        </w:tc>
+        <w:tc>
+          <w:tcPr>
+            <w:tcW w:w="1984" w:type="dxa"/>
+          </w:tcPr>
+          <w:p>
+            <w:pPr>
+              <w:rPr>
+                <w:rFonts w:ascii="Arial" w:hAnsi="Arial" w:cs="Arial"/>
+              </w:rPr>
+            </w:pPr>
+            <w:r>
+              <w:rPr>
+                <w:rFonts w:ascii="Arial" w:hAnsi="Arial" w:cs="Arial"/>
+              </w:rPr>
+              <w:t>The inference depends on the processor used.</w:t>
+            </w:r>
+          </w:p>
+        </w:tc>
+      </w:tr>
+      <w:bookmarkEnd w:id="0"/>
+    </w:tbl>
+    <w:p>
+      <w:pPr>
         <w:rPr>
           <w:rFonts w:ascii="Arial" w:hAnsi="Arial" w:cs="Arial"/>
         </w:rPr>
@@ -404,35 +2125,2202 @@
         </w:rPr>
       </w:pPr>
     </w:p>
+    <w:tbl>
+      <w:tblPr>
+        <w:tblStyle w:val="TableGrid"/>
+        <w:tblW w:w="0" w:type="auto"/>
+        <w:tblLook w:val="04A0" w:firstRow="1" w:lastRow="0" w:firstColumn="1" w:lastColumn="0" w:noHBand="0" w:noVBand="1"/>
+      </w:tblPr>
+      <w:tblGrid>
+        <w:gridCol w:w="1501"/>
+        <w:gridCol w:w="1570"/>
+        <w:gridCol w:w="1566"/>
+        <w:gridCol w:w="1170"/>
+        <w:gridCol w:w="350"/>
+        <w:gridCol w:w="501"/>
+        <w:gridCol w:w="796"/>
+        <w:gridCol w:w="1896"/>
+      </w:tblGrid>
+      <w:tr>
+        <w:tc>
+          <w:tcPr>
+            <w:tcW w:w="9350" w:type="dxa"/>
+            <w:gridSpan w:val="8"/>
+          </w:tcPr>
+          <w:p>
+            <w:pPr>
+              <w:rPr>
+                <w:rFonts w:ascii="Arial" w:hAnsi="Arial" w:cs="Arial"/>
+                <w:b/>
+                <w:bCs/>
+              </w:rPr>
+            </w:pPr>
+            <w:r>
+              <w:rPr>
+                <w:rFonts w:ascii="Arial" w:hAnsi="Arial" w:cs="Arial"/>
+                <w:b/>
+                <w:bCs/>
+              </w:rPr>
+              <w:t>Test Writer:</w:t>
+            </w:r>
+          </w:p>
+        </w:tc>
+      </w:tr>
+      <w:tr>
+        <w:tc>
+          <w:tcPr>
+            <w:tcW w:w="1501" w:type="dxa"/>
+            <w:shd w:val="clear" w:color="auto" w:fill="BFBFBF" w:themeFill="background1" w:themeFillShade="BF"/>
+          </w:tcPr>
+          <w:p>
+            <w:pPr>
+              <w:rPr>
+                <w:rFonts w:ascii="Arial" w:hAnsi="Arial" w:cs="Arial"/>
+                <w:b/>
+                <w:bCs/>
+              </w:rPr>
+            </w:pPr>
+            <w:r>
+              <w:rPr>
+                <w:rFonts w:ascii="Arial" w:hAnsi="Arial" w:cs="Arial"/>
+                <w:b/>
+                <w:bCs/>
+              </w:rPr>
+              <w:t>Test Case</w:t>
+            </w:r>
+          </w:p>
+          <w:p>
+            <w:pPr>
+              <w:rPr>
+                <w:rFonts w:ascii="Arial" w:hAnsi="Arial" w:cs="Arial"/>
+                <w:b/>
+                <w:bCs/>
+              </w:rPr>
+            </w:pPr>
+            <w:r>
+              <w:rPr>
+                <w:rFonts w:ascii="Arial" w:hAnsi="Arial" w:cs="Arial"/>
+                <w:b/>
+                <w:bCs/>
+              </w:rPr>
+              <w:t>Name:</w:t>
+            </w:r>
+          </w:p>
+        </w:tc>
+        <w:tc>
+          <w:tcPr>
+            <w:tcW w:w="3136" w:type="dxa"/>
+            <w:gridSpan w:val="2"/>
+          </w:tcPr>
+          <w:p>
+            <w:pPr>
+              <w:rPr>
+                <w:rFonts w:ascii="Arial" w:hAnsi="Arial" w:cs="Arial"/>
+              </w:rPr>
+            </w:pPr>
+            <w:r>
+              <w:rPr>
+                <w:rFonts w:ascii="Arial" w:hAnsi="Arial" w:cs="Arial"/>
+              </w:rPr>
+              <w:t>Optical Character Recognition</w:t>
+            </w:r>
+            <w:r>
+              <w:rPr>
+                <w:rFonts w:ascii="Arial" w:hAnsi="Arial" w:cs="Arial"/>
+              </w:rPr>
+              <w:t xml:space="preserve"> Testing</w:t>
+            </w:r>
+          </w:p>
+        </w:tc>
+        <w:tc>
+          <w:tcPr>
+            <w:tcW w:w="1520" w:type="dxa"/>
+            <w:gridSpan w:val="2"/>
+            <w:shd w:val="clear" w:color="auto" w:fill="BFBFBF" w:themeFill="background1" w:themeFillShade="BF"/>
+          </w:tcPr>
+          <w:p>
+            <w:pPr>
+              <w:rPr>
+                <w:rFonts w:ascii="Arial" w:hAnsi="Arial" w:cs="Arial"/>
+                <w:b/>
+                <w:bCs/>
+              </w:rPr>
+            </w:pPr>
+            <w:r>
+              <w:rPr>
+                <w:rFonts w:ascii="Arial" w:hAnsi="Arial" w:cs="Arial"/>
+                <w:b/>
+                <w:bCs/>
+              </w:rPr>
+              <w:t>Type ID#:</w:t>
+            </w:r>
+          </w:p>
+        </w:tc>
+        <w:tc>
+          <w:tcPr>
+            <w:tcW w:w="3193" w:type="dxa"/>
+            <w:gridSpan w:val="3"/>
+          </w:tcPr>
+          <w:p>
+            <w:pPr>
+              <w:rPr>
+                <w:rFonts w:ascii="Arial" w:hAnsi="Arial" w:cs="Arial"/>
+              </w:rPr>
+            </w:pPr>
+            <w:r>
+              <w:rPr>
+                <w:rFonts w:ascii="Arial" w:hAnsi="Arial" w:cs="Arial"/>
+              </w:rPr>
+              <w:t>Optical-Character-Recognition</w:t>
+            </w:r>
+            <w:r>
+              <w:rPr>
+                <w:rFonts w:ascii="Arial" w:hAnsi="Arial" w:cs="Arial"/>
+              </w:rPr>
+              <w:t>-1</w:t>
+            </w:r>
+          </w:p>
+        </w:tc>
+      </w:tr>
+      <w:tr>
+        <w:tc>
+          <w:tcPr>
+            <w:tcW w:w="1501" w:type="dxa"/>
+            <w:shd w:val="clear" w:color="auto" w:fill="BFBFBF" w:themeFill="background1" w:themeFillShade="BF"/>
+          </w:tcPr>
+          <w:p>
+            <w:pPr>
+              <w:rPr>
+                <w:rFonts w:ascii="Arial" w:hAnsi="Arial" w:cs="Arial"/>
+                <w:b/>
+                <w:bCs/>
+              </w:rPr>
+            </w:pPr>
+            <w:r>
+              <w:rPr>
+                <w:rFonts w:ascii="Arial" w:hAnsi="Arial" w:cs="Arial"/>
+                <w:b/>
+                <w:bCs/>
+              </w:rPr>
+              <w:t>Description:</w:t>
+            </w:r>
+          </w:p>
+        </w:tc>
+        <w:tc>
+          <w:tcPr>
+            <w:tcW w:w="3136" w:type="dxa"/>
+            <w:gridSpan w:val="2"/>
+          </w:tcPr>
+          <w:p>
+            <w:pPr>
+              <w:rPr>
+                <w:rFonts w:ascii="Arial" w:hAnsi="Arial" w:cs="Arial"/>
+              </w:rPr>
+            </w:pPr>
+            <w:r>
+              <w:rPr>
+                <w:rFonts w:ascii="Arial" w:hAnsi="Arial" w:cs="Arial"/>
+              </w:rPr>
+              <w:t>Image-to-text extraction</w:t>
+            </w:r>
+            <w:r>
+              <w:rPr>
+                <w:rFonts w:ascii="Arial" w:hAnsi="Arial" w:cs="Arial"/>
+              </w:rPr>
+              <w:t xml:space="preserve"> </w:t>
+            </w:r>
+            <w:r>
+              <w:rPr>
+                <w:rFonts w:ascii="Arial" w:hAnsi="Arial" w:cs="Arial"/>
+              </w:rPr>
+              <w:t>from</w:t>
+            </w:r>
+            <w:r>
+              <w:rPr>
+                <w:rFonts w:ascii="Arial" w:hAnsi="Arial" w:cs="Arial"/>
+              </w:rPr>
+              <w:t xml:space="preserve"> vehicle license plates</w:t>
+            </w:r>
+          </w:p>
+        </w:tc>
+        <w:tc>
+          <w:tcPr>
+            <w:tcW w:w="1520" w:type="dxa"/>
+            <w:gridSpan w:val="2"/>
+            <w:shd w:val="clear" w:color="auto" w:fill="BFBFBF" w:themeFill="background1" w:themeFillShade="BF"/>
+          </w:tcPr>
+          <w:p>
+            <w:pPr>
+              <w:rPr>
+                <w:rFonts w:ascii="Arial" w:hAnsi="Arial" w:cs="Arial"/>
+                <w:b/>
+                <w:bCs/>
+              </w:rPr>
+            </w:pPr>
+            <w:r>
+              <w:rPr>
+                <w:rFonts w:ascii="Arial" w:hAnsi="Arial" w:cs="Arial"/>
+                <w:b/>
+                <w:bCs/>
+              </w:rPr>
+              <w:t>Type:</w:t>
+            </w:r>
+          </w:p>
+        </w:tc>
+        <w:tc>
+          <w:tcPr>
+            <w:tcW w:w="3193" w:type="dxa"/>
+            <w:gridSpan w:val="3"/>
+          </w:tcPr>
+          <w:p>
+            <w:pPr>
+              <w:rPr>
+                <w:rFonts w:ascii="Arial" w:hAnsi="Arial" w:cs="Arial"/>
+              </w:rPr>
+            </w:pPr>
+          </w:p>
+        </w:tc>
+      </w:tr>
+      <w:tr>
+        <w:tc>
+          <w:tcPr>
+            <w:tcW w:w="9350" w:type="dxa"/>
+            <w:gridSpan w:val="8"/>
+            <w:shd w:val="clear" w:color="auto" w:fill="FFFFFF" w:themeFill="background1"/>
+          </w:tcPr>
+          <w:p>
+            <w:pPr>
+              <w:rPr>
+                <w:rFonts w:ascii="Arial" w:hAnsi="Arial" w:cs="Arial"/>
+                <w:b/>
+                <w:bCs/>
+              </w:rPr>
+            </w:pPr>
+            <w:r>
+              <w:rPr>
+                <w:rFonts w:ascii="Arial" w:hAnsi="Arial" w:cs="Arial"/>
+                <w:b/>
+                <w:bCs/>
+              </w:rPr>
+              <w:t>Tester Information</w:t>
+            </w:r>
+          </w:p>
+        </w:tc>
+      </w:tr>
+      <w:tr>
+        <w:tc>
+          <w:tcPr>
+            <w:tcW w:w="1501" w:type="dxa"/>
+            <w:shd w:val="clear" w:color="auto" w:fill="BFBFBF" w:themeFill="background1" w:themeFillShade="BF"/>
+          </w:tcPr>
+          <w:p>
+            <w:pPr>
+              <w:rPr>
+                <w:rFonts w:ascii="Arial" w:hAnsi="Arial" w:cs="Arial"/>
+                <w:b/>
+                <w:bCs/>
+              </w:rPr>
+            </w:pPr>
+            <w:r>
+              <w:rPr>
+                <w:rFonts w:ascii="Arial" w:hAnsi="Arial" w:cs="Arial"/>
+                <w:b/>
+                <w:bCs/>
+              </w:rPr>
+              <w:t>Name of Tester:</w:t>
+            </w:r>
+          </w:p>
+        </w:tc>
+        <w:tc>
+          <w:tcPr>
+            <w:tcW w:w="3136" w:type="dxa"/>
+            <w:gridSpan w:val="2"/>
+          </w:tcPr>
+          <w:p>
+            <w:pPr>
+              <w:rPr>
+                <w:rFonts w:ascii="Arial" w:hAnsi="Arial" w:cs="Arial"/>
+              </w:rPr>
+            </w:pPr>
+          </w:p>
+        </w:tc>
+        <w:tc>
+          <w:tcPr>
+            <w:tcW w:w="1520" w:type="dxa"/>
+            <w:gridSpan w:val="2"/>
+            <w:shd w:val="clear" w:color="auto" w:fill="BFBFBF" w:themeFill="background1" w:themeFillShade="BF"/>
+          </w:tcPr>
+          <w:p>
+            <w:pPr>
+              <w:rPr>
+                <w:rFonts w:ascii="Arial" w:hAnsi="Arial" w:cs="Arial"/>
+                <w:b/>
+                <w:bCs/>
+              </w:rPr>
+            </w:pPr>
+            <w:r>
+              <w:rPr>
+                <w:rFonts w:ascii="Arial" w:hAnsi="Arial" w:cs="Arial"/>
+                <w:b/>
+                <w:bCs/>
+              </w:rPr>
+              <w:t>Date:</w:t>
+            </w:r>
+          </w:p>
+        </w:tc>
+        <w:tc>
+          <w:tcPr>
+            <w:tcW w:w="3193" w:type="dxa"/>
+            <w:gridSpan w:val="3"/>
+          </w:tcPr>
+          <w:p>
+            <w:pPr>
+              <w:rPr>
+                <w:rFonts w:ascii="Arial" w:hAnsi="Arial" w:cs="Arial"/>
+              </w:rPr>
+            </w:pPr>
+          </w:p>
+        </w:tc>
+      </w:tr>
+      <w:tr>
+        <w:tc>
+          <w:tcPr>
+            <w:tcW w:w="1501" w:type="dxa"/>
+            <w:shd w:val="clear" w:color="auto" w:fill="BFBFBF" w:themeFill="background1" w:themeFillShade="BF"/>
+          </w:tcPr>
+          <w:p>
+            <w:pPr>
+              <w:rPr>
+                <w:rFonts w:ascii="Arial" w:hAnsi="Arial" w:cs="Arial"/>
+                <w:b/>
+                <w:bCs/>
+              </w:rPr>
+            </w:pPr>
+            <w:r>
+              <w:rPr>
+                <w:rFonts w:ascii="Arial" w:hAnsi="Arial" w:cs="Arial"/>
+                <w:b/>
+                <w:bCs/>
+              </w:rPr>
+              <w:t>Hardware Version:</w:t>
+            </w:r>
+          </w:p>
+        </w:tc>
+        <w:tc>
+          <w:tcPr>
+            <w:tcW w:w="3136" w:type="dxa"/>
+            <w:gridSpan w:val="2"/>
+          </w:tcPr>
+          <w:p>
+            <w:pPr>
+              <w:rPr>
+                <w:rFonts w:ascii="Arial" w:hAnsi="Arial" w:cs="Arial"/>
+              </w:rPr>
+            </w:pPr>
+          </w:p>
+        </w:tc>
+        <w:tc>
+          <w:tcPr>
+            <w:tcW w:w="1520" w:type="dxa"/>
+            <w:gridSpan w:val="2"/>
+            <w:shd w:val="clear" w:color="auto" w:fill="BFBFBF" w:themeFill="background1" w:themeFillShade="BF"/>
+          </w:tcPr>
+          <w:p>
+            <w:pPr>
+              <w:rPr>
+                <w:rFonts w:ascii="Arial" w:hAnsi="Arial" w:cs="Arial"/>
+                <w:b/>
+                <w:bCs/>
+              </w:rPr>
+            </w:pPr>
+            <w:r>
+              <w:rPr>
+                <w:rFonts w:ascii="Arial" w:hAnsi="Arial" w:cs="Arial"/>
+                <w:b/>
+                <w:bCs/>
+              </w:rPr>
+              <w:t>Time:</w:t>
+            </w:r>
+          </w:p>
+        </w:tc>
+        <w:tc>
+          <w:tcPr>
+            <w:tcW w:w="3193" w:type="dxa"/>
+            <w:gridSpan w:val="3"/>
+          </w:tcPr>
+          <w:p>
+            <w:pPr>
+              <w:rPr>
+                <w:rFonts w:ascii="Arial" w:hAnsi="Arial" w:cs="Arial"/>
+              </w:rPr>
+            </w:pPr>
+          </w:p>
+        </w:tc>
+      </w:tr>
+      <w:tr>
+        <w:tc>
+          <w:tcPr>
+            <w:tcW w:w="1501" w:type="dxa"/>
+            <w:shd w:val="clear" w:color="auto" w:fill="BFBFBF" w:themeFill="background1" w:themeFillShade="BF"/>
+          </w:tcPr>
+          <w:p>
+            <w:pPr>
+              <w:rPr>
+                <w:rFonts w:ascii="Arial" w:hAnsi="Arial" w:cs="Arial"/>
+                <w:b/>
+                <w:bCs/>
+              </w:rPr>
+            </w:pPr>
+            <w:r>
+              <w:rPr>
+                <w:rFonts w:ascii="Arial" w:hAnsi="Arial" w:cs="Arial"/>
+                <w:b/>
+                <w:bCs/>
+              </w:rPr>
+              <w:t>Setup:</w:t>
+            </w:r>
+          </w:p>
+        </w:tc>
+        <w:tc>
+          <w:tcPr>
+            <w:tcW w:w="7849" w:type="dxa"/>
+            <w:gridSpan w:val="7"/>
+          </w:tcPr>
+          <w:p>
+            <w:pPr>
+              <w:jc w:val="center"/>
+              <w:rPr>
+                <w:rFonts w:ascii="Arial" w:hAnsi="Arial" w:cs="Arial"/>
+              </w:rPr>
+            </w:pPr>
+            <w:r>
+              <w:rPr>
+                <w:rFonts w:ascii="Arial" w:hAnsi="Arial" w:cs="Arial"/>
+              </w:rPr>
+              <w:drawing>
+                <wp:inline distT="0" distB="0" distL="0" distR="0" wp14:anchorId="7B18CFB8" wp14:editId="19C7E788">
+                  <wp:extent cx="2971800" cy="1943100"/>
+                  <wp:effectExtent l="0" t="0" r="0" b="0"/>
+                  <wp:docPr id="455000248" name="Picture 1"/>
+                  <wp:cNvGraphicFramePr>
+                    <a:graphicFrameLocks xmlns:a="http://schemas.openxmlformats.org/drawingml/2006/main" noChangeAspect="1"/>
+                  </wp:cNvGraphicFramePr>
+                  <a:graphic xmlns:a="http://schemas.openxmlformats.org/drawingml/2006/main">
+                    <a:graphicData uri="http://schemas.openxmlformats.org/drawingml/2006/picture">
+                      <pic:pic xmlns:pic="http://schemas.openxmlformats.org/drawingml/2006/picture">
+                        <pic:nvPicPr>
+                          <pic:cNvPr id="455000248" name=""/>
+                          <pic:cNvPicPr/>
+                        </pic:nvPicPr>
+                        <pic:blipFill rotWithShape="1">
+                          <a:blip r:embed="rId10"/>
+                          <a:srcRect r="33447"/>
+                          <a:stretch/>
+                        </pic:blipFill>
+                        <pic:spPr bwMode="auto">
+                          <a:xfrm>
+                            <a:off x="0" y="0"/>
+                            <a:ext cx="2972058" cy="1943268"/>
+                          </a:xfrm>
+                          <a:prstGeom prst="rect">
+                            <a:avLst/>
+                          </a:prstGeom>
+                          <a:ln>
+                            <a:noFill/>
+                          </a:ln>
+                          <a:extLst>
+                            <a:ext uri="{53640926-AAD7-44D8-BBD7-CCE9431645EC}">
+                              <a14:shadowObscured xmlns:a14="http://schemas.microsoft.com/office/drawing/2010/main"/>
+                            </a:ext>
+                          </a:extLst>
+                        </pic:spPr>
+                      </pic:pic>
+                    </a:graphicData>
+                  </a:graphic>
+                </wp:inline>
+              </w:drawing>
+            </w:r>
+            <w:r>
+              <w:rPr>
+                <w:rFonts w:ascii="Arial" w:hAnsi="Arial" w:cs="Arial"/>
+              </w:rPr>
+              <w:drawing>
+                <wp:inline distT="0" distB="0" distL="0" distR="0" wp14:anchorId="13674F42" wp14:editId="2251BD93">
+                  <wp:extent cx="1836233" cy="1946910"/>
+                  <wp:effectExtent l="0" t="0" r="0" b="0"/>
+                  <wp:docPr id="1773500830" name="Picture 1"/>
+                  <wp:cNvGraphicFramePr>
+                    <a:graphicFrameLocks xmlns:a="http://schemas.openxmlformats.org/drawingml/2006/main" noChangeAspect="1"/>
+                  </wp:cNvGraphicFramePr>
+                  <a:graphic xmlns:a="http://schemas.openxmlformats.org/drawingml/2006/main">
+                    <a:graphicData uri="http://schemas.openxmlformats.org/drawingml/2006/picture">
+                      <pic:pic xmlns:pic="http://schemas.openxmlformats.org/drawingml/2006/picture">
+                        <pic:nvPicPr>
+                          <pic:cNvPr id="1773500830" name=""/>
+                          <pic:cNvPicPr/>
+                        </pic:nvPicPr>
+                        <pic:blipFill rotWithShape="1">
+                          <a:blip r:embed="rId11"/>
+                          <a:srcRect t="22441" b="5854"/>
+                          <a:stretch/>
+                        </pic:blipFill>
+                        <pic:spPr bwMode="auto">
+                          <a:xfrm>
+                            <a:off x="0" y="0"/>
+                            <a:ext cx="1842585" cy="1953644"/>
+                          </a:xfrm>
+                          <a:prstGeom prst="rect">
+                            <a:avLst/>
+                          </a:prstGeom>
+                          <a:ln>
+                            <a:noFill/>
+                          </a:ln>
+                          <a:extLst>
+                            <a:ext uri="{53640926-AAD7-44D8-BBD7-CCE9431645EC}">
+                              <a14:shadowObscured xmlns:a14="http://schemas.microsoft.com/office/drawing/2010/main"/>
+                            </a:ext>
+                          </a:extLst>
+                        </pic:spPr>
+                      </pic:pic>
+                    </a:graphicData>
+                  </a:graphic>
+                </wp:inline>
+              </w:drawing>
+            </w:r>
+          </w:p>
+        </w:tc>
+      </w:tr>
+      <w:tr>
+        <w:tc>
+          <w:tcPr>
+            <w:tcW w:w="1501" w:type="dxa"/>
+            <w:shd w:val="clear" w:color="auto" w:fill="BFBFBF" w:themeFill="background1" w:themeFillShade="BF"/>
+          </w:tcPr>
+          <w:p>
+            <w:pPr>
+              <w:rPr>
+                <w:rFonts w:ascii="Arial" w:hAnsi="Arial" w:cs="Arial"/>
+                <w:b/>
+                <w:bCs/>
+              </w:rPr>
+            </w:pPr>
+            <w:r>
+              <w:rPr>
+                <w:rFonts w:ascii="Arial" w:hAnsi="Arial" w:cs="Arial"/>
+                <w:b/>
+                <w:bCs/>
+              </w:rPr>
+              <w:t>Step</w:t>
+            </w:r>
+          </w:p>
+        </w:tc>
+        <w:tc>
+          <w:tcPr>
+            <w:tcW w:w="1570" w:type="dxa"/>
+          </w:tcPr>
+          <w:p>
+            <w:pPr>
+              <w:rPr>
+                <w:rFonts w:ascii="Arial" w:hAnsi="Arial" w:cs="Arial"/>
+                <w:b/>
+                <w:bCs/>
+              </w:rPr>
+            </w:pPr>
+            <w:r>
+              <w:rPr>
+                <w:rFonts w:ascii="Arial" w:hAnsi="Arial" w:cs="Arial"/>
+                <w:b/>
+                <w:bCs/>
+              </w:rPr>
+              <w:t>Action</w:t>
+            </w:r>
+          </w:p>
+        </w:tc>
+        <w:tc>
+          <w:tcPr>
+            <w:tcW w:w="2736" w:type="dxa"/>
+            <w:gridSpan w:val="2"/>
+          </w:tcPr>
+          <w:p>
+            <w:pPr>
+              <w:rPr>
+                <w:rFonts w:ascii="Arial" w:hAnsi="Arial" w:cs="Arial"/>
+                <w:b/>
+                <w:bCs/>
+              </w:rPr>
+            </w:pPr>
+            <w:r>
+              <w:rPr>
+                <w:rFonts w:ascii="Arial" w:hAnsi="Arial" w:cs="Arial"/>
+                <w:b/>
+                <w:bCs/>
+              </w:rPr>
+              <w:t>Expected Result</w:t>
+            </w:r>
+          </w:p>
+        </w:tc>
+        <w:tc>
+          <w:tcPr>
+            <w:tcW w:w="851" w:type="dxa"/>
+            <w:gridSpan w:val="2"/>
+          </w:tcPr>
+          <w:p>
+            <w:pPr>
+              <w:rPr>
+                <w:rFonts w:ascii="Arial" w:hAnsi="Arial" w:cs="Arial"/>
+                <w:b/>
+                <w:bCs/>
+              </w:rPr>
+            </w:pPr>
+            <w:r>
+              <w:rPr>
+                <w:rFonts w:ascii="Arial" w:hAnsi="Arial" w:cs="Arial"/>
+                <w:b/>
+                <w:bCs/>
+              </w:rPr>
+              <w:t>Pass</w:t>
+            </w:r>
+          </w:p>
+        </w:tc>
+        <w:tc>
+          <w:tcPr>
+            <w:tcW w:w="796" w:type="dxa"/>
+          </w:tcPr>
+          <w:p>
+            <w:pPr>
+              <w:rPr>
+                <w:rFonts w:ascii="Arial" w:hAnsi="Arial" w:cs="Arial"/>
+                <w:b/>
+                <w:bCs/>
+              </w:rPr>
+            </w:pPr>
+            <w:r>
+              <w:rPr>
+                <w:rFonts w:ascii="Arial" w:hAnsi="Arial" w:cs="Arial"/>
+                <w:b/>
+                <w:bCs/>
+              </w:rPr>
+              <w:t>Fail</w:t>
+            </w:r>
+          </w:p>
+        </w:tc>
+        <w:tc>
+          <w:tcPr>
+            <w:tcW w:w="1896" w:type="dxa"/>
+          </w:tcPr>
+          <w:p>
+            <w:pPr>
+              <w:rPr>
+                <w:rFonts w:ascii="Arial" w:hAnsi="Arial" w:cs="Arial"/>
+                <w:b/>
+                <w:bCs/>
+              </w:rPr>
+            </w:pPr>
+            <w:r>
+              <w:rPr>
+                <w:rFonts w:ascii="Arial" w:hAnsi="Arial" w:cs="Arial"/>
+                <w:b/>
+                <w:bCs/>
+              </w:rPr>
+              <w:t>Comments</w:t>
+            </w:r>
+          </w:p>
+        </w:tc>
+      </w:tr>
+      <w:tr>
+        <w:tc>
+          <w:tcPr>
+            <w:tcW w:w="1501" w:type="dxa"/>
+            <w:shd w:val="clear" w:color="auto" w:fill="FFFFFF" w:themeFill="background1"/>
+          </w:tcPr>
+          <w:p>
+            <w:pPr>
+              <w:rPr>
+                <w:rFonts w:ascii="Arial" w:hAnsi="Arial" w:cs="Arial"/>
+                <w:b/>
+                <w:bCs/>
+              </w:rPr>
+            </w:pPr>
+            <w:r>
+              <w:rPr>
+                <w:rFonts w:ascii="Arial" w:hAnsi="Arial" w:cs="Arial"/>
+              </w:rPr>
+              <w:lastRenderedPageBreak/>
+              <w:t>1</w:t>
+            </w:r>
+          </w:p>
+        </w:tc>
+        <w:tc>
+          <w:tcPr>
+            <w:tcW w:w="1570" w:type="dxa"/>
+          </w:tcPr>
+          <w:p>
+            <w:pPr>
+              <w:rPr>
+                <w:rFonts w:ascii="Arial" w:hAnsi="Arial" w:cs="Arial"/>
+                <w:b/>
+                <w:bCs/>
+              </w:rPr>
+            </w:pPr>
+            <w:r>
+              <w:rPr>
+                <w:rFonts w:ascii="Arial" w:hAnsi="Arial" w:cs="Arial"/>
+              </w:rPr>
+              <w:t>Start the program</w:t>
+            </w:r>
+          </w:p>
+        </w:tc>
+        <w:tc>
+          <w:tcPr>
+            <w:tcW w:w="2736" w:type="dxa"/>
+            <w:gridSpan w:val="2"/>
+          </w:tcPr>
+          <w:p>
+            <w:pPr>
+              <w:rPr>
+                <w:rFonts w:ascii="Arial" w:hAnsi="Arial" w:cs="Arial"/>
+                <w:b/>
+                <w:bCs/>
+              </w:rPr>
+            </w:pPr>
+            <w:r>
+              <w:rPr>
+                <w:rFonts w:ascii="Arial" w:hAnsi="Arial" w:cs="Arial"/>
+              </w:rPr>
+              <w:t>The user interface should appear</w:t>
+            </w:r>
+            <w:r>
+              <w:rPr>
+                <w:rFonts w:ascii="Arial" w:hAnsi="Arial" w:cs="Arial"/>
+              </w:rPr>
+              <w:t>.</w:t>
+            </w:r>
+          </w:p>
+        </w:tc>
+        <w:tc>
+          <w:tcPr>
+            <w:tcW w:w="851" w:type="dxa"/>
+            <w:gridSpan w:val="2"/>
+          </w:tcPr>
+          <w:p>
+            <w:pPr>
+              <w:jc w:val="center"/>
+              <w:rPr>
+                <w:rFonts w:ascii="Arial" w:hAnsi="Arial" w:cs="Arial"/>
+                <w:b/>
+                <w:bCs/>
+              </w:rPr>
+            </w:pPr>
+            <w:r>
+              <w:rPr>
+                <w:rFonts w:ascii="Segoe UI Symbol" w:hAnsi="Segoe UI Symbol" w:cs="Segoe UI Symbol"/>
+              </w:rPr>
+              <w:t>✔</w:t>
+            </w:r>
+          </w:p>
+        </w:tc>
+        <w:tc>
+          <w:tcPr>
+            <w:tcW w:w="796" w:type="dxa"/>
+          </w:tcPr>
+          <w:p>
+            <w:pPr>
+              <w:jc w:val="center"/>
+              <w:rPr>
+                <w:rFonts w:ascii="Arial" w:hAnsi="Arial" w:cs="Arial"/>
+                <w:b/>
+                <w:bCs/>
+              </w:rPr>
+            </w:pPr>
+          </w:p>
+        </w:tc>
+        <w:tc>
+          <w:tcPr>
+            <w:tcW w:w="1896" w:type="dxa"/>
+          </w:tcPr>
+          <w:p>
+            <w:pPr>
+              <w:rPr>
+                <w:rFonts w:ascii="Arial" w:hAnsi="Arial" w:cs="Arial"/>
+                <w:b/>
+                <w:bCs/>
+              </w:rPr>
+            </w:pPr>
+            <w:r>
+              <w:rPr>
+                <w:rFonts w:ascii="Arial" w:hAnsi="Arial" w:cs="Arial"/>
+              </w:rPr>
+              <w:t>The interface appeared as expected.</w:t>
+            </w:r>
+          </w:p>
+        </w:tc>
+      </w:tr>
+      <w:tr>
+        <w:tc>
+          <w:tcPr>
+            <w:tcW w:w="1501" w:type="dxa"/>
+            <w:shd w:val="clear" w:color="auto" w:fill="FFFFFF" w:themeFill="background1"/>
+          </w:tcPr>
+          <w:p>
+            <w:pPr>
+              <w:rPr>
+                <w:rFonts w:ascii="Arial" w:hAnsi="Arial" w:cs="Arial"/>
+                <w:b/>
+                <w:bCs/>
+              </w:rPr>
+            </w:pPr>
+            <w:r>
+              <w:rPr>
+                <w:rFonts w:ascii="Arial" w:hAnsi="Arial" w:cs="Arial"/>
+              </w:rPr>
+              <w:t>2</w:t>
+            </w:r>
+          </w:p>
+        </w:tc>
+        <w:tc>
+          <w:tcPr>
+            <w:tcW w:w="1570" w:type="dxa"/>
+          </w:tcPr>
+          <w:p>
+            <w:pPr>
+              <w:rPr>
+                <w:rFonts w:ascii="Arial" w:hAnsi="Arial" w:cs="Arial"/>
+                <w:b/>
+                <w:bCs/>
+              </w:rPr>
+            </w:pPr>
+            <w:r>
+              <w:rPr>
+                <w:rFonts w:ascii="Arial" w:hAnsi="Arial" w:cs="Arial"/>
+              </w:rPr>
+              <w:t>Press the start recognition button on the Dashboard Main Page</w:t>
+            </w:r>
+          </w:p>
+        </w:tc>
+        <w:tc>
+          <w:tcPr>
+            <w:tcW w:w="2736" w:type="dxa"/>
+            <w:gridSpan w:val="2"/>
+          </w:tcPr>
+          <w:p>
+            <w:pPr>
+              <w:rPr>
+                <w:rFonts w:ascii="Arial" w:hAnsi="Arial" w:cs="Arial"/>
+                <w:b/>
+                <w:bCs/>
+              </w:rPr>
+            </w:pPr>
+            <w:r>
+              <w:rPr>
+                <w:rFonts w:ascii="Arial" w:hAnsi="Arial" w:cs="Arial"/>
+              </w:rPr>
+              <w:t>Initiate a recognition system</w:t>
+            </w:r>
+            <w:r>
+              <w:rPr>
+                <w:rFonts w:ascii="Arial" w:hAnsi="Arial" w:cs="Arial"/>
+              </w:rPr>
+              <w:t>.</w:t>
+            </w:r>
+          </w:p>
+        </w:tc>
+        <w:tc>
+          <w:tcPr>
+            <w:tcW w:w="851" w:type="dxa"/>
+            <w:gridSpan w:val="2"/>
+          </w:tcPr>
+          <w:p>
+            <w:pPr>
+              <w:jc w:val="center"/>
+              <w:rPr>
+                <w:rFonts w:ascii="Arial" w:hAnsi="Arial" w:cs="Arial"/>
+                <w:b/>
+                <w:bCs/>
+              </w:rPr>
+            </w:pPr>
+            <w:r>
+              <w:rPr>
+                <w:rFonts w:ascii="Segoe UI Symbol" w:hAnsi="Segoe UI Symbol" w:cs="Segoe UI Symbol"/>
+              </w:rPr>
+              <w:t>✔</w:t>
+            </w:r>
+          </w:p>
+        </w:tc>
+        <w:tc>
+          <w:tcPr>
+            <w:tcW w:w="796" w:type="dxa"/>
+          </w:tcPr>
+          <w:p>
+            <w:pPr>
+              <w:jc w:val="center"/>
+              <w:rPr>
+                <w:rFonts w:ascii="Arial" w:hAnsi="Arial" w:cs="Arial"/>
+                <w:b/>
+                <w:bCs/>
+              </w:rPr>
+            </w:pPr>
+          </w:p>
+        </w:tc>
+        <w:tc>
+          <w:tcPr>
+            <w:tcW w:w="1896" w:type="dxa"/>
+          </w:tcPr>
+          <w:p>
+            <w:pPr>
+              <w:rPr>
+                <w:rFonts w:ascii="Arial" w:hAnsi="Arial" w:cs="Arial"/>
+                <w:b/>
+                <w:bCs/>
+              </w:rPr>
+            </w:pPr>
+            <w:r>
+              <w:rPr>
+                <w:rFonts w:ascii="Arial" w:hAnsi="Arial" w:cs="Arial"/>
+              </w:rPr>
+              <w:t>It boots up slowly.</w:t>
+            </w:r>
+          </w:p>
+        </w:tc>
+      </w:tr>
+      <w:tr>
+        <w:tc>
+          <w:tcPr>
+            <w:tcW w:w="1501" w:type="dxa"/>
+            <w:shd w:val="clear" w:color="auto" w:fill="FFFFFF" w:themeFill="background1"/>
+          </w:tcPr>
+          <w:p>
+            <w:pPr>
+              <w:rPr>
+                <w:rFonts w:ascii="Arial" w:hAnsi="Arial" w:cs="Arial"/>
+              </w:rPr>
+            </w:pPr>
+            <w:r>
+              <w:rPr>
+                <w:rFonts w:ascii="Arial" w:hAnsi="Arial" w:cs="Arial"/>
+              </w:rPr>
+              <w:t>3</w:t>
+            </w:r>
+          </w:p>
+        </w:tc>
+        <w:tc>
+          <w:tcPr>
+            <w:tcW w:w="1570" w:type="dxa"/>
+          </w:tcPr>
+          <w:p>
+            <w:pPr>
+              <w:rPr>
+                <w:rFonts w:ascii="Arial" w:hAnsi="Arial" w:cs="Arial"/>
+              </w:rPr>
+            </w:pPr>
+            <w:r>
+              <w:rPr>
+                <w:rFonts w:ascii="Arial" w:hAnsi="Arial" w:cs="Arial"/>
+              </w:rPr>
+              <w:t>Observe the performance</w:t>
+            </w:r>
+          </w:p>
+        </w:tc>
+        <w:tc>
+          <w:tcPr>
+            <w:tcW w:w="2736" w:type="dxa"/>
+            <w:gridSpan w:val="2"/>
+          </w:tcPr>
+          <w:p>
+            <w:pPr>
+              <w:rPr>
+                <w:rFonts w:ascii="Arial" w:hAnsi="Arial" w:cs="Arial"/>
+              </w:rPr>
+            </w:pPr>
+            <w:r>
+              <w:rPr>
+                <w:rFonts w:ascii="Arial" w:hAnsi="Arial" w:cs="Arial"/>
+              </w:rPr>
+              <w:t>The system should detect license plates</w:t>
+            </w:r>
+            <w:r>
+              <w:rPr>
+                <w:rFonts w:ascii="Arial" w:hAnsi="Arial" w:cs="Arial"/>
+              </w:rPr>
+              <w:t xml:space="preserve">, </w:t>
+            </w:r>
+            <w:r>
+              <w:rPr>
+                <w:rFonts w:ascii="Arial" w:hAnsi="Arial" w:cs="Arial"/>
+              </w:rPr>
+              <w:t>draw a bounding box</w:t>
+            </w:r>
+            <w:r>
+              <w:rPr>
+                <w:rFonts w:ascii="Arial" w:hAnsi="Arial" w:cs="Arial"/>
+              </w:rPr>
+              <w:t>, and extract text using OCR.</w:t>
+            </w:r>
+          </w:p>
+        </w:tc>
+        <w:tc>
+          <w:tcPr>
+            <w:tcW w:w="851" w:type="dxa"/>
+            <w:gridSpan w:val="2"/>
+          </w:tcPr>
+          <w:p>
+            <w:pPr>
+              <w:jc w:val="center"/>
+              <w:rPr>
+                <w:rFonts w:ascii="Segoe UI Symbol" w:hAnsi="Segoe UI Symbol" w:cs="Segoe UI Symbol"/>
+              </w:rPr>
+            </w:pPr>
+            <w:r>
+              <w:rPr>
+                <w:rFonts w:ascii="Segoe UI Symbol" w:hAnsi="Segoe UI Symbol" w:cs="Segoe UI Symbol"/>
+              </w:rPr>
+              <w:t>✔</w:t>
+            </w:r>
+          </w:p>
+        </w:tc>
+        <w:tc>
+          <w:tcPr>
+            <w:tcW w:w="796" w:type="dxa"/>
+          </w:tcPr>
+          <w:p>
+            <w:pPr>
+              <w:jc w:val="center"/>
+              <w:rPr>
+                <w:rFonts w:ascii="Arial" w:hAnsi="Arial" w:cs="Arial"/>
+                <w:b/>
+                <w:bCs/>
+              </w:rPr>
+            </w:pPr>
+          </w:p>
+        </w:tc>
+        <w:tc>
+          <w:tcPr>
+            <w:tcW w:w="1896" w:type="dxa"/>
+          </w:tcPr>
+          <w:p>
+            <w:pPr>
+              <w:rPr>
+                <w:rFonts w:ascii="Arial" w:hAnsi="Arial" w:cs="Arial"/>
+              </w:rPr>
+            </w:pPr>
+            <w:r>
+              <w:rPr>
+                <w:rFonts w:ascii="Arial" w:hAnsi="Arial" w:cs="Arial"/>
+              </w:rPr>
+              <w:t>The inference depends on the processor used.</w:t>
+            </w:r>
+          </w:p>
+        </w:tc>
+      </w:tr>
+    </w:tbl>
     <w:p>
       <w:pPr>
         <w:rPr>
           <w:rFonts w:ascii="Arial" w:hAnsi="Arial" w:cs="Arial"/>
-          <w:b/>
-          <w:bCs/>
         </w:rPr>
       </w:pPr>
-      <w:r>
-        <w:rPr>
-          <w:rFonts w:ascii="Arial" w:hAnsi="Arial" w:cs="Arial"/>
-          <w:b/>
-          <w:bCs/>
-        </w:rPr>
-        <w:t>4.2 Data Presentation</w:t>
-      </w:r>
     </w:p>
+    <w:tbl>
+      <w:tblPr>
+        <w:tblStyle w:val="TableGrid"/>
+        <w:tblW w:w="0" w:type="auto"/>
+        <w:tblLook w:val="04A0" w:firstRow="1" w:lastRow="0" w:firstColumn="1" w:lastColumn="0" w:noHBand="0" w:noVBand="1"/>
+      </w:tblPr>
+      <w:tblGrid>
+        <w:gridCol w:w="1500"/>
+        <w:gridCol w:w="1470"/>
+        <w:gridCol w:w="1744"/>
+        <w:gridCol w:w="231"/>
+        <w:gridCol w:w="1180"/>
+        <w:gridCol w:w="72"/>
+        <w:gridCol w:w="1457"/>
+        <w:gridCol w:w="1696"/>
+      </w:tblGrid>
+      <w:tr>
+        <w:tc>
+          <w:tcPr>
+            <w:tcW w:w="9350" w:type="dxa"/>
+            <w:gridSpan w:val="8"/>
+          </w:tcPr>
+          <w:p>
+            <w:pPr>
+              <w:rPr>
+                <w:rFonts w:ascii="Arial" w:hAnsi="Arial" w:cs="Arial"/>
+                <w:b/>
+                <w:bCs/>
+              </w:rPr>
+            </w:pPr>
+            <w:r>
+              <w:rPr>
+                <w:rFonts w:ascii="Arial" w:hAnsi="Arial" w:cs="Arial"/>
+                <w:b/>
+                <w:bCs/>
+              </w:rPr>
+              <w:t>Test Writer:</w:t>
+            </w:r>
+          </w:p>
+        </w:tc>
+      </w:tr>
+      <w:tr>
+        <w:tc>
+          <w:tcPr>
+            <w:tcW w:w="1500" w:type="dxa"/>
+            <w:shd w:val="clear" w:color="auto" w:fill="BFBFBF" w:themeFill="background1" w:themeFillShade="BF"/>
+          </w:tcPr>
+          <w:p>
+            <w:pPr>
+              <w:rPr>
+                <w:rFonts w:ascii="Arial" w:hAnsi="Arial" w:cs="Arial"/>
+                <w:b/>
+                <w:bCs/>
+              </w:rPr>
+            </w:pPr>
+            <w:r>
+              <w:rPr>
+                <w:rFonts w:ascii="Arial" w:hAnsi="Arial" w:cs="Arial"/>
+                <w:b/>
+                <w:bCs/>
+              </w:rPr>
+              <w:t>Test Case</w:t>
+            </w:r>
+          </w:p>
+          <w:p>
+            <w:pPr>
+              <w:rPr>
+                <w:rFonts w:ascii="Arial" w:hAnsi="Arial" w:cs="Arial"/>
+                <w:b/>
+                <w:bCs/>
+              </w:rPr>
+            </w:pPr>
+            <w:r>
+              <w:rPr>
+                <w:rFonts w:ascii="Arial" w:hAnsi="Arial" w:cs="Arial"/>
+                <w:b/>
+                <w:bCs/>
+              </w:rPr>
+              <w:t>Name:</w:t>
+            </w:r>
+          </w:p>
+        </w:tc>
+        <w:tc>
+          <w:tcPr>
+            <w:tcW w:w="3473" w:type="dxa"/>
+            <w:gridSpan w:val="3"/>
+          </w:tcPr>
+          <w:p>
+            <w:pPr>
+              <w:rPr>
+                <w:rFonts w:ascii="Arial" w:hAnsi="Arial" w:cs="Arial"/>
+              </w:rPr>
+            </w:pPr>
+            <w:r>
+              <w:rPr>
+                <w:rFonts w:ascii="Arial" w:hAnsi="Arial" w:cs="Arial"/>
+              </w:rPr>
+              <w:t>Stepper Motor Control</w:t>
+            </w:r>
+            <w:r>
+              <w:rPr>
+                <w:rFonts w:ascii="Arial" w:hAnsi="Arial" w:cs="Arial"/>
+              </w:rPr>
+              <w:t xml:space="preserve"> Testing</w:t>
+            </w:r>
+          </w:p>
+        </w:tc>
+        <w:tc>
+          <w:tcPr>
+            <w:tcW w:w="1211" w:type="dxa"/>
+            <w:shd w:val="clear" w:color="auto" w:fill="BFBFBF" w:themeFill="background1" w:themeFillShade="BF"/>
+          </w:tcPr>
+          <w:p>
+            <w:pPr>
+              <w:rPr>
+                <w:rFonts w:ascii="Arial" w:hAnsi="Arial" w:cs="Arial"/>
+                <w:b/>
+                <w:bCs/>
+              </w:rPr>
+            </w:pPr>
+            <w:r>
+              <w:rPr>
+                <w:rFonts w:ascii="Arial" w:hAnsi="Arial" w:cs="Arial"/>
+                <w:b/>
+                <w:bCs/>
+              </w:rPr>
+              <w:t>Type ID#:</w:t>
+            </w:r>
+          </w:p>
+        </w:tc>
+        <w:tc>
+          <w:tcPr>
+            <w:tcW w:w="3166" w:type="dxa"/>
+            <w:gridSpan w:val="3"/>
+          </w:tcPr>
+          <w:p>
+            <w:pPr>
+              <w:rPr>
+                <w:rFonts w:ascii="Arial" w:hAnsi="Arial" w:cs="Arial"/>
+              </w:rPr>
+            </w:pPr>
+            <w:r>
+              <w:rPr>
+                <w:rFonts w:ascii="Arial" w:hAnsi="Arial" w:cs="Arial"/>
+              </w:rPr>
+              <w:t>Motor-Control</w:t>
+            </w:r>
+            <w:r>
+              <w:rPr>
+                <w:rFonts w:ascii="Arial" w:hAnsi="Arial" w:cs="Arial"/>
+              </w:rPr>
+              <w:t>-1</w:t>
+            </w:r>
+          </w:p>
+        </w:tc>
+      </w:tr>
+      <w:tr>
+        <w:tc>
+          <w:tcPr>
+            <w:tcW w:w="1500" w:type="dxa"/>
+            <w:shd w:val="clear" w:color="auto" w:fill="BFBFBF" w:themeFill="background1" w:themeFillShade="BF"/>
+          </w:tcPr>
+          <w:p>
+            <w:pPr>
+              <w:rPr>
+                <w:rFonts w:ascii="Arial" w:hAnsi="Arial" w:cs="Arial"/>
+                <w:b/>
+                <w:bCs/>
+              </w:rPr>
+            </w:pPr>
+            <w:r>
+              <w:rPr>
+                <w:rFonts w:ascii="Arial" w:hAnsi="Arial" w:cs="Arial"/>
+                <w:b/>
+                <w:bCs/>
+              </w:rPr>
+              <w:t>Description:</w:t>
+            </w:r>
+          </w:p>
+        </w:tc>
+        <w:tc>
+          <w:tcPr>
+            <w:tcW w:w="3473" w:type="dxa"/>
+            <w:gridSpan w:val="3"/>
+          </w:tcPr>
+          <w:p>
+            <w:pPr>
+              <w:rPr>
+                <w:rFonts w:ascii="Arial" w:hAnsi="Arial" w:cs="Arial"/>
+              </w:rPr>
+            </w:pPr>
+            <w:r>
+              <w:rPr>
+                <w:rFonts w:ascii="Arial" w:hAnsi="Arial" w:cs="Arial"/>
+              </w:rPr>
+              <w:t>Control of Stepper Motors using Serial Signals</w:t>
+            </w:r>
+          </w:p>
+        </w:tc>
+        <w:tc>
+          <w:tcPr>
+            <w:tcW w:w="1211" w:type="dxa"/>
+            <w:shd w:val="clear" w:color="auto" w:fill="BFBFBF" w:themeFill="background1" w:themeFillShade="BF"/>
+          </w:tcPr>
+          <w:p>
+            <w:pPr>
+              <w:rPr>
+                <w:rFonts w:ascii="Arial" w:hAnsi="Arial" w:cs="Arial"/>
+                <w:b/>
+                <w:bCs/>
+              </w:rPr>
+            </w:pPr>
+            <w:r>
+              <w:rPr>
+                <w:rFonts w:ascii="Arial" w:hAnsi="Arial" w:cs="Arial"/>
+                <w:b/>
+                <w:bCs/>
+              </w:rPr>
+              <w:t>Type:</w:t>
+            </w:r>
+          </w:p>
+        </w:tc>
+        <w:tc>
+          <w:tcPr>
+            <w:tcW w:w="3166" w:type="dxa"/>
+            <w:gridSpan w:val="3"/>
+          </w:tcPr>
+          <w:p>
+            <w:pPr>
+              <w:rPr>
+                <w:rFonts w:ascii="Arial" w:hAnsi="Arial" w:cs="Arial"/>
+              </w:rPr>
+            </w:pPr>
+          </w:p>
+        </w:tc>
+      </w:tr>
+      <w:tr>
+        <w:tc>
+          <w:tcPr>
+            <w:tcW w:w="9350" w:type="dxa"/>
+            <w:gridSpan w:val="8"/>
+            <w:shd w:val="clear" w:color="auto" w:fill="FFFFFF" w:themeFill="background1"/>
+          </w:tcPr>
+          <w:p>
+            <w:pPr>
+              <w:rPr>
+                <w:rFonts w:ascii="Arial" w:hAnsi="Arial" w:cs="Arial"/>
+                <w:b/>
+                <w:bCs/>
+              </w:rPr>
+            </w:pPr>
+            <w:r>
+              <w:rPr>
+                <w:rFonts w:ascii="Arial" w:hAnsi="Arial" w:cs="Arial"/>
+                <w:b/>
+                <w:bCs/>
+              </w:rPr>
+              <w:t>Tester Information</w:t>
+            </w:r>
+          </w:p>
+        </w:tc>
+      </w:tr>
+      <w:tr>
+        <w:tc>
+          <w:tcPr>
+            <w:tcW w:w="1500" w:type="dxa"/>
+            <w:shd w:val="clear" w:color="auto" w:fill="BFBFBF" w:themeFill="background1" w:themeFillShade="BF"/>
+          </w:tcPr>
+          <w:p>
+            <w:pPr>
+              <w:rPr>
+                <w:rFonts w:ascii="Arial" w:hAnsi="Arial" w:cs="Arial"/>
+                <w:b/>
+                <w:bCs/>
+              </w:rPr>
+            </w:pPr>
+            <w:r>
+              <w:rPr>
+                <w:rFonts w:ascii="Arial" w:hAnsi="Arial" w:cs="Arial"/>
+                <w:b/>
+                <w:bCs/>
+              </w:rPr>
+              <w:t>Name of Tester:</w:t>
+            </w:r>
+          </w:p>
+        </w:tc>
+        <w:tc>
+          <w:tcPr>
+            <w:tcW w:w="3473" w:type="dxa"/>
+            <w:gridSpan w:val="3"/>
+          </w:tcPr>
+          <w:p>
+            <w:pPr>
+              <w:rPr>
+                <w:rFonts w:ascii="Arial" w:hAnsi="Arial" w:cs="Arial"/>
+              </w:rPr>
+            </w:pPr>
+          </w:p>
+        </w:tc>
+        <w:tc>
+          <w:tcPr>
+            <w:tcW w:w="1211" w:type="dxa"/>
+            <w:shd w:val="clear" w:color="auto" w:fill="BFBFBF" w:themeFill="background1" w:themeFillShade="BF"/>
+          </w:tcPr>
+          <w:p>
+            <w:pPr>
+              <w:rPr>
+                <w:rFonts w:ascii="Arial" w:hAnsi="Arial" w:cs="Arial"/>
+                <w:b/>
+                <w:bCs/>
+              </w:rPr>
+            </w:pPr>
+            <w:r>
+              <w:rPr>
+                <w:rFonts w:ascii="Arial" w:hAnsi="Arial" w:cs="Arial"/>
+                <w:b/>
+                <w:bCs/>
+              </w:rPr>
+              <w:t>Date:</w:t>
+            </w:r>
+          </w:p>
+        </w:tc>
+        <w:tc>
+          <w:tcPr>
+            <w:tcW w:w="3166" w:type="dxa"/>
+            <w:gridSpan w:val="3"/>
+          </w:tcPr>
+          <w:p>
+            <w:pPr>
+              <w:rPr>
+                <w:rFonts w:ascii="Arial" w:hAnsi="Arial" w:cs="Arial"/>
+              </w:rPr>
+            </w:pPr>
+          </w:p>
+        </w:tc>
+      </w:tr>
+      <w:tr>
+        <w:tc>
+          <w:tcPr>
+            <w:tcW w:w="1500" w:type="dxa"/>
+            <w:shd w:val="clear" w:color="auto" w:fill="BFBFBF" w:themeFill="background1" w:themeFillShade="BF"/>
+          </w:tcPr>
+          <w:p>
+            <w:pPr>
+              <w:rPr>
+                <w:rFonts w:ascii="Arial" w:hAnsi="Arial" w:cs="Arial"/>
+                <w:b/>
+                <w:bCs/>
+              </w:rPr>
+            </w:pPr>
+            <w:r>
+              <w:rPr>
+                <w:rFonts w:ascii="Arial" w:hAnsi="Arial" w:cs="Arial"/>
+                <w:b/>
+                <w:bCs/>
+              </w:rPr>
+              <w:t>Hardware Version:</w:t>
+            </w:r>
+          </w:p>
+        </w:tc>
+        <w:tc>
+          <w:tcPr>
+            <w:tcW w:w="3473" w:type="dxa"/>
+            <w:gridSpan w:val="3"/>
+          </w:tcPr>
+          <w:p>
+            <w:pPr>
+              <w:rPr>
+                <w:rFonts w:ascii="Arial" w:hAnsi="Arial" w:cs="Arial"/>
+              </w:rPr>
+            </w:pPr>
+          </w:p>
+        </w:tc>
+        <w:tc>
+          <w:tcPr>
+            <w:tcW w:w="1211" w:type="dxa"/>
+            <w:shd w:val="clear" w:color="auto" w:fill="BFBFBF" w:themeFill="background1" w:themeFillShade="BF"/>
+          </w:tcPr>
+          <w:p>
+            <w:pPr>
+              <w:rPr>
+                <w:rFonts w:ascii="Arial" w:hAnsi="Arial" w:cs="Arial"/>
+                <w:b/>
+                <w:bCs/>
+              </w:rPr>
+            </w:pPr>
+            <w:r>
+              <w:rPr>
+                <w:rFonts w:ascii="Arial" w:hAnsi="Arial" w:cs="Arial"/>
+                <w:b/>
+                <w:bCs/>
+              </w:rPr>
+              <w:t>Time:</w:t>
+            </w:r>
+          </w:p>
+        </w:tc>
+        <w:tc>
+          <w:tcPr>
+            <w:tcW w:w="3166" w:type="dxa"/>
+            <w:gridSpan w:val="3"/>
+          </w:tcPr>
+          <w:p>
+            <w:pPr>
+              <w:rPr>
+                <w:rFonts w:ascii="Arial" w:hAnsi="Arial" w:cs="Arial"/>
+              </w:rPr>
+            </w:pPr>
+          </w:p>
+        </w:tc>
+      </w:tr>
+      <w:tr>
+        <w:tc>
+          <w:tcPr>
+            <w:tcW w:w="1500" w:type="dxa"/>
+            <w:shd w:val="clear" w:color="auto" w:fill="BFBFBF" w:themeFill="background1" w:themeFillShade="BF"/>
+          </w:tcPr>
+          <w:p>
+            <w:pPr>
+              <w:rPr>
+                <w:rFonts w:ascii="Arial" w:hAnsi="Arial" w:cs="Arial"/>
+                <w:b/>
+                <w:bCs/>
+              </w:rPr>
+            </w:pPr>
+            <w:r>
+              <w:rPr>
+                <w:rFonts w:ascii="Arial" w:hAnsi="Arial" w:cs="Arial"/>
+                <w:b/>
+                <w:bCs/>
+              </w:rPr>
+              <w:t>Setup:</w:t>
+            </w:r>
+          </w:p>
+        </w:tc>
+        <w:tc>
+          <w:tcPr>
+            <w:tcW w:w="7850" w:type="dxa"/>
+            <w:gridSpan w:val="7"/>
+          </w:tcPr>
+          <w:p>
+            <w:pPr>
+              <w:jc w:val="center"/>
+              <w:rPr>
+                <w:rFonts w:ascii="Arial" w:hAnsi="Arial" w:cs="Arial"/>
+              </w:rPr>
+            </w:pPr>
+            <w:r>
+              <w:rPr>
+                <w:rFonts w:ascii="Arial" w:hAnsi="Arial" w:cs="Arial"/>
+                <w:noProof/>
+              </w:rPr>
+              <w:drawing>
+                <wp:inline distT="0" distB="0" distL="0" distR="0" wp14:anchorId="43D732CF" wp14:editId="1B4494FA">
+                  <wp:extent cx="2962910" cy="3172772"/>
+                  <wp:effectExtent l="0" t="0" r="8890" b="8890"/>
+                  <wp:docPr id="844000806" name="Picture 2"/>
+                  <wp:cNvGraphicFramePr>
+                    <a:graphicFrameLocks xmlns:a="http://schemas.openxmlformats.org/drawingml/2006/main" noChangeAspect="1"/>
+                  </wp:cNvGraphicFramePr>
+                  <a:graphic xmlns:a="http://schemas.openxmlformats.org/drawingml/2006/main">
+                    <a:graphicData uri="http://schemas.openxmlformats.org/drawingml/2006/picture">
+                      <pic:pic xmlns:pic="http://schemas.openxmlformats.org/drawingml/2006/picture">
+                        <pic:nvPicPr>
+                          <pic:cNvPr id="0" name="Picture 2"/>
+                          <pic:cNvPicPr>
+                            <a:picLocks noChangeAspect="1" noChangeArrowheads="1"/>
+                          </pic:cNvPicPr>
+                        </pic:nvPicPr>
+                        <pic:blipFill rotWithShape="1">
+                          <a:blip r:embed="rId12">
+                            <a:extLst>
+                              <a:ext uri="{28A0092B-C50C-407E-A947-70E740481C1C}">
+                                <a14:useLocalDpi xmlns:a14="http://schemas.microsoft.com/office/drawing/2010/main" val="0"/>
+                              </a:ext>
+                            </a:extLst>
+                          </a:blip>
+                          <a:srcRect t="33090" b="18936"/>
+                          <a:stretch/>
+                        </pic:blipFill>
+                        <pic:spPr bwMode="auto">
+                          <a:xfrm>
+                            <a:off x="0" y="0"/>
+                            <a:ext cx="2970806" cy="3181227"/>
+                          </a:xfrm>
+                          <a:prstGeom prst="rect">
+                            <a:avLst/>
+                          </a:prstGeom>
+                          <a:noFill/>
+                          <a:ln>
+                            <a:noFill/>
+                          </a:ln>
+                          <a:extLst>
+                            <a:ext uri="{53640926-AAD7-44D8-BBD7-CCE9431645EC}">
+                              <a14:shadowObscured xmlns:a14="http://schemas.microsoft.com/office/drawing/2010/main"/>
+                            </a:ext>
+                          </a:extLst>
+                        </pic:spPr>
+                      </pic:pic>
+                    </a:graphicData>
+                  </a:graphic>
+                </wp:inline>
+              </w:drawing>
+            </w:r>
+          </w:p>
+        </w:tc>
+      </w:tr>
+      <w:tr>
+        <w:tc>
+          <w:tcPr>
+            <w:tcW w:w="1500" w:type="dxa"/>
+            <w:shd w:val="clear" w:color="auto" w:fill="BFBFBF" w:themeFill="background1" w:themeFillShade="BF"/>
+          </w:tcPr>
+          <w:p>
+            <w:pPr>
+              <w:rPr>
+                <w:rFonts w:ascii="Arial" w:hAnsi="Arial" w:cs="Arial"/>
+                <w:b/>
+                <w:bCs/>
+              </w:rPr>
+            </w:pPr>
+            <w:r>
+              <w:rPr>
+                <w:rFonts w:ascii="Arial" w:hAnsi="Arial" w:cs="Arial"/>
+                <w:b/>
+                <w:bCs/>
+              </w:rPr>
+              <w:t>Step</w:t>
+            </w:r>
+          </w:p>
+        </w:tc>
+        <w:tc>
+          <w:tcPr>
+            <w:tcW w:w="1472" w:type="dxa"/>
+          </w:tcPr>
+          <w:p>
+            <w:pPr>
+              <w:rPr>
+                <w:rFonts w:ascii="Arial" w:hAnsi="Arial" w:cs="Arial"/>
+                <w:b/>
+                <w:bCs/>
+              </w:rPr>
+            </w:pPr>
+            <w:r>
+              <w:rPr>
+                <w:rFonts w:ascii="Arial" w:hAnsi="Arial" w:cs="Arial"/>
+                <w:b/>
+                <w:bCs/>
+              </w:rPr>
+              <w:t>Action</w:t>
+            </w:r>
+          </w:p>
+        </w:tc>
+        <w:tc>
+          <w:tcPr>
+            <w:tcW w:w="1751" w:type="dxa"/>
+          </w:tcPr>
+          <w:p>
+            <w:pPr>
+              <w:rPr>
+                <w:rFonts w:ascii="Arial" w:hAnsi="Arial" w:cs="Arial"/>
+                <w:b/>
+                <w:bCs/>
+              </w:rPr>
+            </w:pPr>
+            <w:r>
+              <w:rPr>
+                <w:rFonts w:ascii="Arial" w:hAnsi="Arial" w:cs="Arial"/>
+                <w:b/>
+                <w:bCs/>
+              </w:rPr>
+              <w:t>Expected Result</w:t>
+            </w:r>
+          </w:p>
+        </w:tc>
+        <w:tc>
+          <w:tcPr>
+            <w:tcW w:w="1538" w:type="dxa"/>
+            <w:gridSpan w:val="3"/>
+          </w:tcPr>
+          <w:p>
+            <w:pPr>
+              <w:rPr>
+                <w:rFonts w:ascii="Arial" w:hAnsi="Arial" w:cs="Arial"/>
+                <w:b/>
+                <w:bCs/>
+              </w:rPr>
+            </w:pPr>
+            <w:r>
+              <w:rPr>
+                <w:rFonts w:ascii="Arial" w:hAnsi="Arial" w:cs="Arial"/>
+                <w:b/>
+                <w:bCs/>
+              </w:rPr>
+              <w:t>Pass</w:t>
+            </w:r>
+          </w:p>
+        </w:tc>
+        <w:tc>
+          <w:tcPr>
+            <w:tcW w:w="1528" w:type="dxa"/>
+          </w:tcPr>
+          <w:p>
+            <w:pPr>
+              <w:rPr>
+                <w:rFonts w:ascii="Arial" w:hAnsi="Arial" w:cs="Arial"/>
+                <w:b/>
+                <w:bCs/>
+              </w:rPr>
+            </w:pPr>
+            <w:r>
+              <w:rPr>
+                <w:rFonts w:ascii="Arial" w:hAnsi="Arial" w:cs="Arial"/>
+                <w:b/>
+                <w:bCs/>
+              </w:rPr>
+              <w:t>Fail</w:t>
+            </w:r>
+          </w:p>
+        </w:tc>
+        <w:tc>
+          <w:tcPr>
+            <w:tcW w:w="1561" w:type="dxa"/>
+          </w:tcPr>
+          <w:p>
+            <w:pPr>
+              <w:rPr>
+                <w:rFonts w:ascii="Arial" w:hAnsi="Arial" w:cs="Arial"/>
+                <w:b/>
+                <w:bCs/>
+              </w:rPr>
+            </w:pPr>
+            <w:r>
+              <w:rPr>
+                <w:rFonts w:ascii="Arial" w:hAnsi="Arial" w:cs="Arial"/>
+                <w:b/>
+                <w:bCs/>
+              </w:rPr>
+              <w:t>Comments</w:t>
+            </w:r>
+          </w:p>
+        </w:tc>
+      </w:tr>
+      <w:tr>
+        <w:tc>
+          <w:tcPr>
+            <w:tcW w:w="1500" w:type="dxa"/>
+            <w:shd w:val="clear" w:color="auto" w:fill="FFFFFF" w:themeFill="background1"/>
+          </w:tcPr>
+          <w:p>
+            <w:pPr>
+              <w:rPr>
+                <w:rFonts w:ascii="Arial" w:hAnsi="Arial" w:cs="Arial"/>
+                <w:b/>
+                <w:bCs/>
+              </w:rPr>
+            </w:pPr>
+            <w:r>
+              <w:rPr>
+                <w:rFonts w:ascii="Arial" w:hAnsi="Arial" w:cs="Arial"/>
+              </w:rPr>
+              <w:t>1</w:t>
+            </w:r>
+          </w:p>
+        </w:tc>
+        <w:tc>
+          <w:tcPr>
+            <w:tcW w:w="1472" w:type="dxa"/>
+          </w:tcPr>
+          <w:p>
+            <w:pPr>
+              <w:rPr>
+                <w:rFonts w:ascii="Arial" w:hAnsi="Arial" w:cs="Arial"/>
+                <w:b/>
+                <w:bCs/>
+              </w:rPr>
+            </w:pPr>
+            <w:r>
+              <w:rPr>
+                <w:rFonts w:ascii="Arial" w:hAnsi="Arial" w:cs="Arial"/>
+              </w:rPr>
+              <w:t>Start the program</w:t>
+            </w:r>
+          </w:p>
+        </w:tc>
+        <w:tc>
+          <w:tcPr>
+            <w:tcW w:w="1751" w:type="dxa"/>
+          </w:tcPr>
+          <w:p>
+            <w:pPr>
+              <w:rPr>
+                <w:rFonts w:ascii="Arial" w:hAnsi="Arial" w:cs="Arial"/>
+                <w:b/>
+                <w:bCs/>
+              </w:rPr>
+            </w:pPr>
+            <w:r>
+              <w:rPr>
+                <w:rFonts w:ascii="Arial" w:hAnsi="Arial" w:cs="Arial"/>
+              </w:rPr>
+              <w:t>The user interface should appear</w:t>
+            </w:r>
+          </w:p>
+        </w:tc>
+        <w:tc>
+          <w:tcPr>
+            <w:tcW w:w="1538" w:type="dxa"/>
+            <w:gridSpan w:val="3"/>
+          </w:tcPr>
+          <w:p>
+            <w:pPr>
+              <w:rPr>
+                <w:rFonts w:ascii="Arial" w:hAnsi="Arial" w:cs="Arial"/>
+                <w:b/>
+                <w:bCs/>
+              </w:rPr>
+            </w:pPr>
+            <w:r>
+              <w:rPr>
+                <w:rFonts w:ascii="Segoe UI Symbol" w:hAnsi="Segoe UI Symbol" w:cs="Segoe UI Symbol"/>
+              </w:rPr>
+              <w:t>✔</w:t>
+            </w:r>
+          </w:p>
+        </w:tc>
+        <w:tc>
+          <w:tcPr>
+            <w:tcW w:w="1528" w:type="dxa"/>
+          </w:tcPr>
+          <w:p>
+            <w:pPr>
+              <w:rPr>
+                <w:rFonts w:ascii="Arial" w:hAnsi="Arial" w:cs="Arial"/>
+                <w:b/>
+                <w:bCs/>
+              </w:rPr>
+            </w:pPr>
+          </w:p>
+        </w:tc>
+        <w:tc>
+          <w:tcPr>
+            <w:tcW w:w="1561" w:type="dxa"/>
+          </w:tcPr>
+          <w:p>
+            <w:pPr>
+              <w:rPr>
+                <w:rFonts w:ascii="Arial" w:hAnsi="Arial" w:cs="Arial"/>
+                <w:b/>
+                <w:bCs/>
+              </w:rPr>
+            </w:pPr>
+            <w:r>
+              <w:rPr>
+                <w:rFonts w:ascii="Arial" w:hAnsi="Arial" w:cs="Arial"/>
+              </w:rPr>
+              <w:t>The interface appeared as expected.</w:t>
+            </w:r>
+          </w:p>
+        </w:tc>
+      </w:tr>
+      <w:tr>
+        <w:tc>
+          <w:tcPr>
+            <w:tcW w:w="1500" w:type="dxa"/>
+            <w:shd w:val="clear" w:color="auto" w:fill="FFFFFF" w:themeFill="background1"/>
+          </w:tcPr>
+          <w:p>
+            <w:pPr>
+              <w:rPr>
+                <w:rFonts w:ascii="Arial" w:hAnsi="Arial" w:cs="Arial"/>
+                <w:b/>
+                <w:bCs/>
+              </w:rPr>
+            </w:pPr>
+            <w:r>
+              <w:rPr>
+                <w:rFonts w:ascii="Arial" w:hAnsi="Arial" w:cs="Arial"/>
+              </w:rPr>
+              <w:lastRenderedPageBreak/>
+              <w:t>2</w:t>
+            </w:r>
+          </w:p>
+        </w:tc>
+        <w:tc>
+          <w:tcPr>
+            <w:tcW w:w="1472" w:type="dxa"/>
+          </w:tcPr>
+          <w:p>
+            <w:pPr>
+              <w:rPr>
+                <w:rFonts w:ascii="Arial" w:hAnsi="Arial" w:cs="Arial"/>
+                <w:b/>
+                <w:bCs/>
+              </w:rPr>
+            </w:pPr>
+            <w:r>
+              <w:rPr>
+                <w:rFonts w:ascii="Arial" w:hAnsi="Arial" w:cs="Arial"/>
+              </w:rPr>
+              <w:t>Press the start recognition button on the Dashboard Main Page</w:t>
+            </w:r>
+          </w:p>
+        </w:tc>
+        <w:tc>
+          <w:tcPr>
+            <w:tcW w:w="1751" w:type="dxa"/>
+          </w:tcPr>
+          <w:p>
+            <w:pPr>
+              <w:rPr>
+                <w:rFonts w:ascii="Arial" w:hAnsi="Arial" w:cs="Arial"/>
+                <w:b/>
+                <w:bCs/>
+              </w:rPr>
+            </w:pPr>
+            <w:r>
+              <w:rPr>
+                <w:rFonts w:ascii="Arial" w:hAnsi="Arial" w:cs="Arial"/>
+              </w:rPr>
+              <w:t>Initiate a recognition system</w:t>
+            </w:r>
+          </w:p>
+        </w:tc>
+        <w:tc>
+          <w:tcPr>
+            <w:tcW w:w="1538" w:type="dxa"/>
+            <w:gridSpan w:val="3"/>
+          </w:tcPr>
+          <w:p>
+            <w:pPr>
+              <w:rPr>
+                <w:rFonts w:ascii="Arial" w:hAnsi="Arial" w:cs="Arial"/>
+                <w:b/>
+                <w:bCs/>
+              </w:rPr>
+            </w:pPr>
+            <w:r>
+              <w:rPr>
+                <w:rFonts w:ascii="Segoe UI Symbol" w:hAnsi="Segoe UI Symbol" w:cs="Segoe UI Symbol"/>
+              </w:rPr>
+              <w:t>✔</w:t>
+            </w:r>
+          </w:p>
+        </w:tc>
+        <w:tc>
+          <w:tcPr>
+            <w:tcW w:w="1528" w:type="dxa"/>
+          </w:tcPr>
+          <w:p>
+            <w:pPr>
+              <w:rPr>
+                <w:rFonts w:ascii="Arial" w:hAnsi="Arial" w:cs="Arial"/>
+                <w:b/>
+                <w:bCs/>
+              </w:rPr>
+            </w:pPr>
+          </w:p>
+        </w:tc>
+        <w:tc>
+          <w:tcPr>
+            <w:tcW w:w="1561" w:type="dxa"/>
+          </w:tcPr>
+          <w:p>
+            <w:pPr>
+              <w:rPr>
+                <w:rFonts w:ascii="Arial" w:hAnsi="Arial" w:cs="Arial"/>
+                <w:b/>
+                <w:bCs/>
+              </w:rPr>
+            </w:pPr>
+            <w:r>
+              <w:rPr>
+                <w:rFonts w:ascii="Arial" w:hAnsi="Arial" w:cs="Arial"/>
+              </w:rPr>
+              <w:t>It boots up slowly.</w:t>
+            </w:r>
+          </w:p>
+        </w:tc>
+      </w:tr>
+      <w:tr>
+        <w:tc>
+          <w:tcPr>
+            <w:tcW w:w="1500" w:type="dxa"/>
+            <w:shd w:val="clear" w:color="auto" w:fill="FFFFFF" w:themeFill="background1"/>
+          </w:tcPr>
+          <w:p>
+            <w:pPr>
+              <w:rPr>
+                <w:rFonts w:ascii="Arial" w:hAnsi="Arial" w:cs="Arial"/>
+              </w:rPr>
+            </w:pPr>
+            <w:r>
+              <w:rPr>
+                <w:rFonts w:ascii="Arial" w:hAnsi="Arial" w:cs="Arial"/>
+              </w:rPr>
+              <w:t>3</w:t>
+            </w:r>
+          </w:p>
+        </w:tc>
+        <w:tc>
+          <w:tcPr>
+            <w:tcW w:w="1472" w:type="dxa"/>
+          </w:tcPr>
+          <w:p>
+            <w:pPr>
+              <w:rPr>
+                <w:rFonts w:ascii="Arial" w:hAnsi="Arial" w:cs="Arial"/>
+              </w:rPr>
+            </w:pPr>
+            <w:r>
+              <w:rPr>
+                <w:rFonts w:ascii="Arial" w:hAnsi="Arial" w:cs="Arial"/>
+              </w:rPr>
+              <w:t>Observe the performance</w:t>
+            </w:r>
+          </w:p>
+        </w:tc>
+        <w:tc>
+          <w:tcPr>
+            <w:tcW w:w="1751" w:type="dxa"/>
+          </w:tcPr>
+          <w:p>
+            <w:pPr>
+              <w:rPr>
+                <w:rFonts w:ascii="Arial" w:hAnsi="Arial" w:cs="Arial"/>
+              </w:rPr>
+            </w:pPr>
+            <w:r>
+              <w:rPr>
+                <w:rFonts w:ascii="Arial" w:hAnsi="Arial" w:cs="Arial"/>
+              </w:rPr>
+              <w:t>The system should detect license plates, draw a bounding box, and extract text using OCR.</w:t>
+            </w:r>
+          </w:p>
+        </w:tc>
+        <w:tc>
+          <w:tcPr>
+            <w:tcW w:w="1538" w:type="dxa"/>
+            <w:gridSpan w:val="3"/>
+          </w:tcPr>
+          <w:p>
+            <w:pPr>
+              <w:rPr>
+                <w:rFonts w:ascii="Segoe UI Symbol" w:hAnsi="Segoe UI Symbol" w:cs="Segoe UI Symbol"/>
+              </w:rPr>
+            </w:pPr>
+            <w:r>
+              <w:rPr>
+                <w:rFonts w:ascii="Segoe UI Symbol" w:hAnsi="Segoe UI Symbol" w:cs="Segoe UI Symbol"/>
+              </w:rPr>
+              <w:t>✔</w:t>
+            </w:r>
+          </w:p>
+        </w:tc>
+        <w:tc>
+          <w:tcPr>
+            <w:tcW w:w="1528" w:type="dxa"/>
+          </w:tcPr>
+          <w:p>
+            <w:pPr>
+              <w:rPr>
+                <w:rFonts w:ascii="Arial" w:hAnsi="Arial" w:cs="Arial"/>
+                <w:b/>
+                <w:bCs/>
+              </w:rPr>
+            </w:pPr>
+          </w:p>
+        </w:tc>
+        <w:tc>
+          <w:tcPr>
+            <w:tcW w:w="1561" w:type="dxa"/>
+          </w:tcPr>
+          <w:p>
+            <w:pPr>
+              <w:rPr>
+                <w:rFonts w:ascii="Arial" w:hAnsi="Arial" w:cs="Arial"/>
+              </w:rPr>
+            </w:pPr>
+            <w:r>
+              <w:rPr>
+                <w:rFonts w:ascii="Arial" w:hAnsi="Arial" w:cs="Arial"/>
+              </w:rPr>
+              <w:t>The inference depends on the processor used.</w:t>
+            </w:r>
+          </w:p>
+        </w:tc>
+      </w:tr>
+      <w:tr>
+        <w:tc>
+          <w:tcPr>
+            <w:tcW w:w="1500" w:type="dxa"/>
+            <w:shd w:val="clear" w:color="auto" w:fill="FFFFFF" w:themeFill="background1"/>
+          </w:tcPr>
+          <w:p>
+            <w:pPr>
+              <w:rPr>
+                <w:rFonts w:ascii="Arial" w:hAnsi="Arial" w:cs="Arial"/>
+              </w:rPr>
+            </w:pPr>
+            <w:r>
+              <w:rPr>
+                <w:rFonts w:ascii="Arial" w:hAnsi="Arial" w:cs="Arial"/>
+              </w:rPr>
+              <w:t>4</w:t>
+            </w:r>
+          </w:p>
+        </w:tc>
+        <w:tc>
+          <w:tcPr>
+            <w:tcW w:w="1472" w:type="dxa"/>
+          </w:tcPr>
+          <w:p>
+            <w:pPr>
+              <w:rPr>
+                <w:rFonts w:ascii="Arial" w:hAnsi="Arial" w:cs="Arial"/>
+              </w:rPr>
+            </w:pPr>
+            <w:r>
+              <w:rPr>
+                <w:rFonts w:ascii="Arial" w:hAnsi="Arial" w:cs="Arial"/>
+              </w:rPr>
+              <w:t>Observe the stepper motors</w:t>
+            </w:r>
+          </w:p>
+        </w:tc>
+        <w:tc>
+          <w:tcPr>
+            <w:tcW w:w="1751" w:type="dxa"/>
+          </w:tcPr>
+          <w:p>
+            <w:pPr>
+              <w:rPr>
+                <w:rFonts w:ascii="Arial" w:hAnsi="Arial" w:cs="Arial"/>
+              </w:rPr>
+            </w:pPr>
+            <w:r>
+              <w:rPr>
+                <w:rFonts w:ascii="Arial" w:hAnsi="Arial" w:cs="Arial"/>
+              </w:rPr>
+              <w:t>The system should successfully send a serial signal to the microcontroller once it confirms a registered plate number is present.</w:t>
+            </w:r>
+          </w:p>
+        </w:tc>
+        <w:tc>
+          <w:tcPr>
+            <w:tcW w:w="1538" w:type="dxa"/>
+            <w:gridSpan w:val="3"/>
+          </w:tcPr>
+          <w:p>
+            <w:pPr>
+              <w:rPr>
+                <w:rFonts w:ascii="Segoe UI Symbol" w:hAnsi="Segoe UI Symbol" w:cs="Segoe UI Symbol"/>
+              </w:rPr>
+            </w:pPr>
+            <w:r>
+              <w:rPr>
+                <w:rFonts w:ascii="Segoe UI Symbol" w:hAnsi="Segoe UI Symbol" w:cs="Segoe UI Symbol"/>
+              </w:rPr>
+              <w:t>✔</w:t>
+            </w:r>
+          </w:p>
+        </w:tc>
+        <w:tc>
+          <w:tcPr>
+            <w:tcW w:w="1528" w:type="dxa"/>
+          </w:tcPr>
+          <w:p>
+            <w:pPr>
+              <w:rPr>
+                <w:rFonts w:ascii="Arial" w:hAnsi="Arial" w:cs="Arial"/>
+                <w:b/>
+                <w:bCs/>
+              </w:rPr>
+            </w:pPr>
+          </w:p>
+        </w:tc>
+        <w:tc>
+          <w:tcPr>
+            <w:tcW w:w="1561" w:type="dxa"/>
+          </w:tcPr>
+          <w:p>
+            <w:pPr>
+              <w:rPr>
+                <w:rFonts w:ascii="Arial" w:hAnsi="Arial" w:cs="Arial"/>
+              </w:rPr>
+            </w:pPr>
+            <w:r>
+              <w:rPr>
+                <w:rFonts w:ascii="Arial" w:hAnsi="Arial" w:cs="Arial"/>
+              </w:rPr>
+              <w:t>The serial communication was successful, and the stepper motors moved</w:t>
+            </w:r>
+          </w:p>
+        </w:tc>
+      </w:tr>
+    </w:tbl>
     <w:p>
       <w:pPr>
         <w:rPr>
           <w:rFonts w:ascii="Arial" w:hAnsi="Arial" w:cs="Arial"/>
         </w:rPr>
       </w:pPr>
-      <w:r>
-        <w:rPr>
-          <w:rFonts w:ascii="Arial" w:hAnsi="Arial" w:cs="Arial"/>
-        </w:rPr>
-        <w:t>4.2.1 Verification and Testing Result</w:t>
-      </w:r>
     </w:p>
     <w:p>
       <w:pPr>
@@ -477,9 +4365,9 @@
           <w:noProof/>
         </w:rPr>
         <w:drawing>
-          <wp:inline distT="0" distB="0" distL="0" distR="0" wp14:anchorId="79C249BE" wp14:editId="16E019F6">
-            <wp:extent cx="4861775" cy="1632019"/>
-            <wp:effectExtent l="0" t="0" r="0" b="6350"/>
+          <wp:inline distT="0" distB="0" distL="0" distR="0" wp14:anchorId="79C249BE" wp14:editId="0A86141C">
+            <wp:extent cx="5364480" cy="1800769"/>
+            <wp:effectExtent l="0" t="0" r="7620" b="9525"/>
             <wp:docPr id="1978191830" name="Picture 1"/>
             <wp:cNvGraphicFramePr>
               <a:graphicFrameLocks xmlns:a="http://schemas.openxmlformats.org/drawingml/2006/main" noChangeAspect="1"/>
@@ -492,7 +4380,7 @@
                     <pic:cNvPicPr/>
                   </pic:nvPicPr>
                   <pic:blipFill>
-                    <a:blip r:embed="rId6"/>
+                    <a:blip r:embed="rId13"/>
                     <a:stretch>
                       <a:fillRect/>
                     </a:stretch>
@@ -500,7 +4388,7 @@
                   <pic:spPr>
                     <a:xfrm>
                       <a:off x="0" y="0"/>
-                      <a:ext cx="4900750" cy="1645102"/>
+                      <a:ext cx="5423002" cy="1820414"/>
                     </a:xfrm>
                     <a:prstGeom prst="rect">
                       <a:avLst/>
@@ -622,7 +4510,7 @@
                     </pic:cNvPicPr>
                   </pic:nvPicPr>
                   <pic:blipFill>
-                    <a:blip r:embed="rId7" cstate="print">
+                    <a:blip r:embed="rId14" cstate="print">
                       <a:extLst>
                         <a:ext uri="{28A0092B-C50C-407E-A947-70E740481C1C}">
                           <a14:useLocalDpi xmlns:a14="http://schemas.microsoft.com/office/drawing/2010/main" val="0"/>
@@ -674,16 +4562,6 @@
     </w:p>
     <w:p>
       <w:pPr>
-        <w:jc w:val="center"/>
-        <w:rPr>
-          <w:rFonts w:ascii="Arial" w:hAnsi="Arial" w:cs="Arial"/>
-          <w:b/>
-          <w:bCs/>
-        </w:rPr>
-      </w:pPr>
-    </w:p>
-    <w:p>
-      <w:pPr>
         <w:ind w:firstLine="720"/>
         <w:jc w:val="both"/>
         <w:rPr>
@@ -827,7 +4705,7 @@
                     </pic:cNvPicPr>
                   </pic:nvPicPr>
                   <pic:blipFill>
-                    <a:blip r:embed="rId8" cstate="print">
+                    <a:blip r:embed="rId15" cstate="print">
                       <a:extLst>
                         <a:ext uri="{28A0092B-C50C-407E-A947-70E740481C1C}">
                           <a14:useLocalDpi xmlns:a14="http://schemas.microsoft.com/office/drawing/2010/main" val="0"/>
@@ -861,6 +4739,24 @@
     </w:p>
     <w:p>
       <w:pPr>
+        <w:jc w:val="center"/>
+        <w:rPr>
+          <w:rFonts w:ascii="Arial" w:hAnsi="Arial" w:cs="Arial"/>
+          <w:sz w:val="20"/>
+          <w:szCs w:val="20"/>
+        </w:rPr>
+      </w:pPr>
+      <w:r>
+        <w:rPr>
+          <w:rFonts w:ascii="Arial" w:hAnsi="Arial" w:cs="Arial"/>
+          <w:sz w:val="20"/>
+          <w:szCs w:val="20"/>
+        </w:rPr>
+        <w:t>Figure #: F1-Confidence Curve</w:t>
+      </w:r>
+    </w:p>
+    <w:p>
+      <w:pPr>
         <w:ind w:firstLine="720"/>
         <w:jc w:val="both"/>
         <w:rPr>
@@ -987,7 +4883,7 @@
                     </pic:cNvPicPr>
                   </pic:nvPicPr>
                   <pic:blipFill>
-                    <a:blip r:embed="rId9" cstate="print">
+                    <a:blip r:embed="rId16" cstate="print">
                       <a:extLst>
                         <a:ext uri="{28A0092B-C50C-407E-A947-70E740481C1C}">
                           <a14:useLocalDpi xmlns:a14="http://schemas.microsoft.com/office/drawing/2010/main" val="0"/>
@@ -1039,73 +4935,64 @@
     </w:p>
     <w:p>
       <w:pPr>
-        <w:rPr>
-          <w:rFonts w:ascii="Arial" w:hAnsi="Arial" w:cs="Arial"/>
-          <w:b/>
-          <w:bCs/>
+        <w:ind w:firstLine="720"/>
+        <w:jc w:val="both"/>
+        <w:rPr>
+          <w:rFonts w:ascii="Arial" w:hAnsi="Arial" w:cs="Arial"/>
         </w:rPr>
       </w:pPr>
+      <w:r>
+        <w:rPr>
+          <w:rFonts w:ascii="Arial" w:hAnsi="Arial" w:cs="Arial"/>
+        </w:rPr>
+        <w:t>Figure # shows t</w:t>
+      </w:r>
+      <w:r>
+        <w:rPr>
+          <w:rFonts w:ascii="Arial" w:hAnsi="Arial" w:cs="Arial"/>
+        </w:rPr>
+        <w:t>he precision–confidence curve</w:t>
+      </w:r>
+      <w:r>
+        <w:rPr>
+          <w:rFonts w:ascii="Arial" w:hAnsi="Arial" w:cs="Arial"/>
+        </w:rPr>
+        <w:t>, which</w:t>
+      </w:r>
+      <w:r>
+        <w:rPr>
+          <w:rFonts w:ascii="Arial" w:hAnsi="Arial" w:cs="Arial"/>
+        </w:rPr>
+        <w:t xml:space="preserve"> illustrates the relationship between the model’s detection threshold and its ability to suppress false positives. At very low thresholds (approaching 0.0), precision remains suboptimal (25–40%), as the model identifies nearly all candidate regions as license plates, resulting in frequent misclassifications. As the threshold increases, precision improves significantly: at a threshold of approximately 0.2, precision exceeds 90%, and it asymptotically approaches 100% as the threshold nears 0.855. At this critical threshold (0.855 confidence), the model achieves perfect precision (1.00), with no false positives observed.</w:t>
+      </w:r>
+      <w:r>
+        <w:rPr>
+          <w:rFonts w:ascii="Arial" w:hAnsi="Arial" w:cs="Arial"/>
+        </w:rPr>
+        <w:t xml:space="preserve"> </w:t>
+      </w:r>
+      <w:r>
+        <w:rPr>
+          <w:rFonts w:ascii="Arial" w:hAnsi="Arial" w:cs="Arial"/>
+        </w:rPr>
+        <w:t>Beyond this threshold, the model adopts an increasingly conservative detection strategy. While all remaining predictions are accurate, this heightened selectivity comes at the cost of reduced recall, as the model fails to detect a growing proportion of valid license plates.</w:t>
+      </w:r>
+      <w:r>
+        <w:rPr>
+          <w:rFonts w:ascii="Arial" w:hAnsi="Arial" w:cs="Arial"/>
+        </w:rPr>
+        <w:t xml:space="preserve"> </w:t>
+      </w:r>
+      <w:r>
+        <w:rPr>
+          <w:rFonts w:ascii="Arial" w:hAnsi="Arial" w:cs="Arial"/>
+        </w:rPr>
+        <w:t>This demonstrates a fundamental trade-off between precision and recall in the model’s performance.</w:t>
+      </w:r>
     </w:p>
     <w:p>
       <w:pPr>
-        <w:ind w:firstLine="720"/>
-        <w:jc w:val="both"/>
-        <w:rPr>
-          <w:rFonts w:ascii="Arial" w:hAnsi="Arial" w:cs="Arial"/>
-        </w:rPr>
-      </w:pPr>
-      <w:r>
-        <w:rPr>
-          <w:rFonts w:ascii="Arial" w:hAnsi="Arial" w:cs="Arial"/>
-        </w:rPr>
-        <w:t>Figure # shows t</w:t>
-      </w:r>
-      <w:r>
-        <w:rPr>
-          <w:rFonts w:ascii="Arial" w:hAnsi="Arial" w:cs="Arial"/>
-        </w:rPr>
-        <w:t>he precision–confidence curve</w:t>
-      </w:r>
-      <w:r>
-        <w:rPr>
-          <w:rFonts w:ascii="Arial" w:hAnsi="Arial" w:cs="Arial"/>
-        </w:rPr>
-        <w:t>, which</w:t>
-      </w:r>
-      <w:r>
-        <w:rPr>
-          <w:rFonts w:ascii="Arial" w:hAnsi="Arial" w:cs="Arial"/>
-        </w:rPr>
-        <w:t xml:space="preserve"> illustrates the relationship between the model’s detection threshold and its ability to suppress false positives. At very low thresholds (approaching 0.0), precision remains suboptimal (25–40%), as the model identifies nearly all candidate regions as license plates, resulting in frequent misclassifications. As the threshold increases, precision improves significantly: at a threshold of approximately 0.2, precision exceeds 90%, and it asymptotically approaches 100% as the threshold nears 0.855. At this critical threshold (0.855 confidence), the model achieves perfect precision (1.00), with no false positives observed.</w:t>
-      </w:r>
-      <w:r>
-        <w:rPr>
-          <w:rFonts w:ascii="Arial" w:hAnsi="Arial" w:cs="Arial"/>
-        </w:rPr>
-        <w:t xml:space="preserve"> </w:t>
-      </w:r>
-      <w:r>
-        <w:rPr>
-          <w:rFonts w:ascii="Arial" w:hAnsi="Arial" w:cs="Arial"/>
-        </w:rPr>
-        <w:t>Beyond this threshold, the model adopts an increasingly conservative detection strategy. While all remaining predictions are accurate, this heightened selectivity comes at the cost of reduced recall, as the model fails to detect a growing proportion of valid license plates.</w:t>
-      </w:r>
-      <w:r>
-        <w:rPr>
-          <w:rFonts w:ascii="Arial" w:hAnsi="Arial" w:cs="Arial"/>
-        </w:rPr>
-        <w:t xml:space="preserve"> </w:t>
-      </w:r>
-      <w:r>
-        <w:rPr>
-          <w:rFonts w:ascii="Arial" w:hAnsi="Arial" w:cs="Arial"/>
-        </w:rPr>
-        <w:t>This demonstrates a fundamental trade-off between precision and recall in the model’s performance.</w:t>
-      </w:r>
-    </w:p>
-    <w:p>
-      <w:pPr>
-        <w:jc w:val="both"/>
+        <w:jc w:val="center"/>
         <w:rPr>
           <w:rFonts w:ascii="Arial" w:hAnsi="Arial" w:cs="Arial"/>
         </w:rPr>
@@ -1136,7 +5023,7 @@
                     </pic:cNvPicPr>
                   </pic:nvPicPr>
                   <pic:blipFill>
-                    <a:blip r:embed="rId10" cstate="print">
+                    <a:blip r:embed="rId17" cstate="print">
                       <a:extLst>
                         <a:ext uri="{28A0092B-C50C-407E-A947-70E740481C1C}">
                           <a14:useLocalDpi xmlns:a14="http://schemas.microsoft.com/office/drawing/2010/main" val="0"/>
@@ -1170,18 +5057,66 @@
     </w:p>
     <w:p>
       <w:pPr>
-        <w:jc w:val="both"/>
-        <w:rPr>
-          <w:rFonts w:ascii="Arial" w:hAnsi="Arial" w:cs="Arial"/>
+        <w:jc w:val="center"/>
+        <w:rPr>
+          <w:rFonts w:ascii="Arial" w:hAnsi="Arial" w:cs="Arial"/>
+          <w:sz w:val="20"/>
+          <w:szCs w:val="20"/>
         </w:rPr>
       </w:pPr>
+      <w:r>
+        <w:rPr>
+          <w:rFonts w:ascii="Arial" w:hAnsi="Arial" w:cs="Arial"/>
+          <w:sz w:val="20"/>
+          <w:szCs w:val="20"/>
+        </w:rPr>
+        <w:t>Figure #: Recall-Confidence Curve</w:t>
+      </w:r>
     </w:p>
     <w:p>
       <w:pPr>
+        <w:ind w:firstLine="720"/>
+        <w:jc w:val="both"/>
         <w:rPr>
           <w:rFonts w:ascii="Arial" w:hAnsi="Arial" w:cs="Arial"/>
         </w:rPr>
       </w:pPr>
+      <w:r>
+        <w:rPr>
+          <w:rFonts w:ascii="Arial" w:hAnsi="Arial" w:cs="Arial"/>
+        </w:rPr>
+        <w:t>Figure # shows t</w:t>
+      </w:r>
+      <w:r>
+        <w:rPr>
+          <w:rFonts w:ascii="Arial" w:hAnsi="Arial" w:cs="Arial"/>
+        </w:rPr>
+        <w:t>he recall–confidence curve</w:t>
+      </w:r>
+      <w:r>
+        <w:rPr>
+          <w:rFonts w:ascii="Arial" w:hAnsi="Arial" w:cs="Arial"/>
+        </w:rPr>
+        <w:t xml:space="preserve">, and it </w:t>
+      </w:r>
+      <w:r>
+        <w:rPr>
+          <w:rFonts w:ascii="Arial" w:hAnsi="Arial" w:cs="Arial"/>
+        </w:rPr>
+        <w:t>illustrates how many actual plates the model still finds as you raise its confidence cutoff. At a zero threshold (accepting every prediction no matter how uncertain), recall starts very high (about 98 %), meaning nearly all true plates are detected. As you increase the threshold through the mid</w:t>
+      </w:r>
+      <w:r>
+        <w:rPr>
+          <w:rFonts w:ascii="Cambria Math" w:hAnsi="Cambria Math" w:cs="Cambria Math"/>
+        </w:rPr>
+        <w:t>‑</w:t>
+      </w:r>
+      <w:r>
+        <w:rPr>
+          <w:rFonts w:ascii="Arial" w:hAnsi="Arial" w:cs="Arial"/>
+        </w:rPr>
+        <w:t>range (0.1 to 0.7), recall gently declines but remains above 90 %, showing the model doesn’t miss many plates even when demanding moderate confidence. Once the cutoff passes roughly 0.7–0.8, recall falls off sharply: the model becomes so conservative that it drops many true detections, eventually catching almost no plates above a very high threshold. In short, the curve confirms that to maintain high recall, you can operate at thresholds up to about 0.6–0.7, beyond which the model will start overlooking a significant number of license plates.</w:t>
+      </w:r>
     </w:p>
     <w:sectPr>
       <w:pgSz w:w="12240" w:h="15840"/>
@@ -1593,6 +5528,7 @@
   <w:style w:type="paragraph" w:default="1" w:styleId="Normal">
     <w:name w:val="Normal"/>
     <w:qFormat/>
+    <w:rsid w:val="00AC4EDC"/>
   </w:style>
   <w:style w:type="paragraph" w:styleId="Heading1">
     <w:name w:val="heading 1"/>
@@ -2109,6 +6045,25 @@
       <w:spacing w:val="5"/>
     </w:rPr>
   </w:style>
+  <w:style w:type="table" w:styleId="TableGrid">
+    <w:name w:val="Table Grid"/>
+    <w:basedOn w:val="TableNormal"/>
+    <w:uiPriority w:val="39"/>
+    <w:rsid w:val="00F50152"/>
+    <w:pPr>
+      <w:spacing w:after="0" w:line="240" w:lineRule="auto"/>
+    </w:pPr>
+    <w:tblPr>
+      <w:tblBorders>
+        <w:top w:val="single" w:sz="4" w:space="0" w:color="auto"/>
+        <w:left w:val="single" w:sz="4" w:space="0" w:color="auto"/>
+        <w:bottom w:val="single" w:sz="4" w:space="0" w:color="auto"/>
+        <w:right w:val="single" w:sz="4" w:space="0" w:color="auto"/>
+        <w:insideH w:val="single" w:sz="4" w:space="0" w:color="auto"/>
+        <w:insideV w:val="single" w:sz="4" w:space="0" w:color="auto"/>
+      </w:tblBorders>
+    </w:tblPr>
+  </w:style>
 </w:styles>
 </file>
 

</xml_diff>